<commit_message>
Updated research paper with sian
</commit_message>
<xml_diff>
--- a/ResearchProject/Research-RyanPallesen.docx
+++ b/ResearchProject/Research-RyanPallesen.docx
@@ -2,6 +2,331 @@
 <file path=word/document.xml><?xml version="1.0" encoding="utf-8"?>
 <w:document xmlns:wpc="http://schemas.microsoft.com/office/word/2010/wordprocessingCanvas" xmlns:cx="http://schemas.microsoft.com/office/drawing/2014/chartex" xmlns:cx1="http://schemas.microsoft.com/office/drawing/2015/9/8/chartex" xmlns:cx2="http://schemas.microsoft.com/office/drawing/2015/10/21/chartex" xmlns:cx3="http://schemas.microsoft.com/office/drawing/2016/5/9/chartex" xmlns:cx4="http://schemas.microsoft.com/office/drawing/2016/5/10/chartex" xmlns:cx5="http://schemas.microsoft.com/office/drawing/2016/5/11/chartex" xmlns:cx6="http://schemas.microsoft.com/office/drawing/2016/5/12/chartex" xmlns:cx7="http://schemas.microsoft.com/office/drawing/2016/5/13/chartex" xmlns:cx8="http://schemas.microsoft.com/office/drawing/2016/5/14/chartex" xmlns:mc="http://schemas.openxmlformats.org/markup-compatibility/2006" xmlns:aink="http://schemas.microsoft.com/office/drawing/2016/ink" xmlns:am3d="http://schemas.microsoft.com/office/drawing/2017/model3d" xmlns:o="urn:schemas-microsoft-com:office:office" xmlns:r="http://schemas.openxmlformats.org/officeDocument/2006/relationships" xmlns:m="http://schemas.openxmlformats.org/officeDocument/2006/math" xmlns:v="urn:schemas-microsoft-com:vml" xmlns:wp14="http://schemas.microsoft.com/office/word/2010/wordprocessingDrawing" xmlns:wp="http://schemas.openxmlformats.org/drawingml/2006/wordprocessingDrawing" xmlns:w10="urn:schemas-microsoft-com:office:word" xmlns:w="http://schemas.openxmlformats.org/wordprocessingml/2006/main" xmlns:w14="http://schemas.microsoft.com/office/word/2010/wordml" xmlns:w15="http://schemas.microsoft.com/office/word/2012/wordml" xmlns:w16cid="http://schemas.microsoft.com/office/word/2016/wordml/cid" xmlns:w16se="http://schemas.microsoft.com/office/word/2015/wordml/symex" xmlns:wpg="http://schemas.microsoft.com/office/word/2010/wordprocessingGroup" xmlns:wpi="http://schemas.microsoft.com/office/word/2010/wordprocessingInk" xmlns:wne="http://schemas.microsoft.com/office/word/2006/wordml" xmlns:wps="http://schemas.microsoft.com/office/word/2010/wordprocessingShape" mc:Ignorable="w14 w15 w16se w16cid wp14">
   <w:body>
+    <w:sdt>
+      <w:sdtPr>
+        <w:id w:val="-122150787"/>
+        <w:docPartObj>
+          <w:docPartGallery w:val="Cover Pages"/>
+          <w:docPartUnique/>
+        </w:docPartObj>
+      </w:sdtPr>
+      <w:sdtEndPr>
+        <w:rPr>
+          <w:b/>
+          <w:u w:val="single"/>
+        </w:rPr>
+      </w:sdtEndPr>
+      <w:sdtContent>
+        <w:p/>
+        <w:tbl>
+          <w:tblPr>
+            <w:tblpPr w:leftFromText="187" w:rightFromText="187" w:horzAnchor="margin" w:tblpXSpec="center" w:tblpY="2881"/>
+            <w:tblW w:w="4000" w:type="pct"/>
+            <w:tblBorders>
+              <w:left w:val="single" w:sz="12" w:space="0" w:color="4472C4" w:themeColor="accent1"/>
+            </w:tblBorders>
+            <w:tblCellMar>
+              <w:left w:w="144" w:type="dxa"/>
+              <w:right w:w="115" w:type="dxa"/>
+            </w:tblCellMar>
+            <w:tblLook w:val="04A0" w:firstRow="1" w:lastRow="0" w:firstColumn="1" w:lastColumn="0" w:noHBand="0" w:noVBand="1"/>
+          </w:tblPr>
+          <w:tblGrid>
+            <w:gridCol w:w="7209"/>
+          </w:tblGrid>
+          <w:tr>
+            <w:sdt>
+              <w:sdtPr>
+                <w:rPr>
+                  <w:color w:val="2F5496" w:themeColor="accent1" w:themeShade="BF"/>
+                  <w:sz w:val="24"/>
+                  <w:szCs w:val="24"/>
+                </w:rPr>
+                <w:alias w:val="Company"/>
+                <w:id w:val="13406915"/>
+                <w:placeholder>
+                  <w:docPart w:val="77E6B119B04A4A0DB1302B77E5A94B5C"/>
+                </w:placeholder>
+                <w:dataBinding w:prefixMappings="xmlns:ns0='http://schemas.openxmlformats.org/officeDocument/2006/extended-properties'" w:xpath="/ns0:Properties[1]/ns0:Company[1]" w:storeItemID="{6668398D-A668-4E3E-A5EB-62B293D839F1}"/>
+                <w:text/>
+              </w:sdtPr>
+              <w:sdtContent>
+                <w:tc>
+                  <w:tcPr>
+                    <w:tcW w:w="7672" w:type="dxa"/>
+                    <w:tcMar>
+                      <w:top w:w="216" w:type="dxa"/>
+                      <w:left w:w="115" w:type="dxa"/>
+                      <w:bottom w:w="216" w:type="dxa"/>
+                      <w:right w:w="115" w:type="dxa"/>
+                    </w:tcMar>
+                  </w:tcPr>
+                  <w:p>
+                    <w:pPr>
+                      <w:pStyle w:val="NoSpacing"/>
+                      <w:rPr>
+                        <w:color w:val="2F5496" w:themeColor="accent1" w:themeShade="BF"/>
+                        <w:sz w:val="24"/>
+                      </w:rPr>
+                    </w:pPr>
+                    <w:r>
+                      <w:rPr>
+                        <w:color w:val="2F5496" w:themeColor="accent1" w:themeShade="BF"/>
+                        <w:sz w:val="24"/>
+                        <w:szCs w:val="24"/>
+                      </w:rPr>
+                      <w:t>Ryan Pallesen</w:t>
+                    </w:r>
+                  </w:p>
+                </w:tc>
+              </w:sdtContent>
+            </w:sdt>
+          </w:tr>
+          <w:tr>
+            <w:tc>
+              <w:tcPr>
+                <w:tcW w:w="7672" w:type="dxa"/>
+              </w:tcPr>
+              <w:sdt>
+                <w:sdtPr>
+                  <w:rPr>
+                    <w:rFonts w:asciiTheme="majorHAnsi" w:eastAsiaTheme="majorEastAsia" w:hAnsiTheme="majorHAnsi" w:cstheme="majorBidi"/>
+                    <w:b/>
+                    <w:spacing w:val="-10"/>
+                    <w:kern w:val="28"/>
+                    <w:sz w:val="56"/>
+                    <w:szCs w:val="56"/>
+                    <w:u w:val="single"/>
+                  </w:rPr>
+                  <w:alias w:val="Title"/>
+                  <w:id w:val="13406919"/>
+                  <w:placeholder>
+                    <w:docPart w:val="5C754FA4F21F4D43A8267E8DB4A39789"/>
+                  </w:placeholder>
+                  <w:dataBinding w:prefixMappings="xmlns:ns0='http://schemas.openxmlformats.org/package/2006/metadata/core-properties' xmlns:ns1='http://purl.org/dc/elements/1.1/'" w:xpath="/ns0:coreProperties[1]/ns1:title[1]" w:storeItemID="{6C3C8BC8-F283-45AE-878A-BAB7291924A1}"/>
+                  <w:text/>
+                </w:sdtPr>
+                <w:sdtContent>
+                  <w:p>
+                    <w:pPr>
+                      <w:pStyle w:val="NoSpacing"/>
+                      <w:spacing w:line="216" w:lineRule="auto"/>
+                      <w:rPr>
+                        <w:rFonts w:asciiTheme="majorHAnsi" w:eastAsiaTheme="majorEastAsia" w:hAnsiTheme="majorHAnsi" w:cstheme="majorBidi"/>
+                        <w:color w:val="4472C4" w:themeColor="accent1"/>
+                        <w:sz w:val="88"/>
+                        <w:szCs w:val="88"/>
+                      </w:rPr>
+                    </w:pPr>
+                    <w:r>
+                      <w:rPr>
+                        <w:rFonts w:asciiTheme="majorHAnsi" w:eastAsiaTheme="majorEastAsia" w:hAnsiTheme="majorHAnsi" w:cstheme="majorBidi"/>
+                        <w:b/>
+                        <w:spacing w:val="-10"/>
+                        <w:kern w:val="28"/>
+                        <w:sz w:val="56"/>
+                        <w:szCs w:val="56"/>
+                        <w:u w:val="single"/>
+                      </w:rPr>
+                      <w:t xml:space="preserve"> </w:t>
+                    </w:r>
+                    <w:r>
+                      <w:rPr>
+                        <w:rFonts w:asciiTheme="majorHAnsi" w:eastAsiaTheme="majorEastAsia" w:hAnsiTheme="majorHAnsi" w:cstheme="majorBidi"/>
+                        <w:b/>
+                        <w:spacing w:val="-10"/>
+                        <w:kern w:val="28"/>
+                        <w:sz w:val="56"/>
+                        <w:szCs w:val="56"/>
+                        <w:u w:val="single"/>
+                      </w:rPr>
+                      <w:t>Fluid Simulation and Physics (Unity)</w:t>
+                    </w:r>
+                  </w:p>
+                </w:sdtContent>
+              </w:sdt>
+            </w:tc>
+          </w:tr>
+          <w:tr>
+            <w:sdt>
+              <w:sdtPr>
+                <w:rPr>
+                  <w:color w:val="2F5496" w:themeColor="accent1" w:themeShade="BF"/>
+                  <w:sz w:val="24"/>
+                  <w:szCs w:val="24"/>
+                </w:rPr>
+                <w:alias w:val="Subtitle"/>
+                <w:id w:val="13406923"/>
+                <w:placeholder>
+                  <w:docPart w:val="B9E39C36C04E4AB497D055FA643F19AD"/>
+                </w:placeholder>
+                <w:dataBinding w:prefixMappings="xmlns:ns0='http://schemas.openxmlformats.org/package/2006/metadata/core-properties' xmlns:ns1='http://purl.org/dc/elements/1.1/'" w:xpath="/ns0:coreProperties[1]/ns1:subject[1]" w:storeItemID="{6C3C8BC8-F283-45AE-878A-BAB7291924A1}"/>
+                <w:text/>
+              </w:sdtPr>
+              <w:sdtContent>
+                <w:tc>
+                  <w:tcPr>
+                    <w:tcW w:w="7672" w:type="dxa"/>
+                    <w:tcMar>
+                      <w:top w:w="216" w:type="dxa"/>
+                      <w:left w:w="115" w:type="dxa"/>
+                      <w:bottom w:w="216" w:type="dxa"/>
+                      <w:right w:w="115" w:type="dxa"/>
+                    </w:tcMar>
+                  </w:tcPr>
+                  <w:p>
+                    <w:pPr>
+                      <w:pStyle w:val="NoSpacing"/>
+                      <w:rPr>
+                        <w:color w:val="2F5496" w:themeColor="accent1" w:themeShade="BF"/>
+                        <w:sz w:val="24"/>
+                      </w:rPr>
+                    </w:pPr>
+                    <w:r>
+                      <w:rPr>
+                        <w:color w:val="2F5496" w:themeColor="accent1" w:themeShade="BF"/>
+                        <w:sz w:val="24"/>
+                        <w:szCs w:val="24"/>
+                      </w:rPr>
+                      <w:t>950 Words</w:t>
+                    </w:r>
+                  </w:p>
+                </w:tc>
+              </w:sdtContent>
+            </w:sdt>
+          </w:tr>
+        </w:tbl>
+        <w:tbl>
+          <w:tblPr>
+            <w:tblpPr w:leftFromText="187" w:rightFromText="187" w:horzAnchor="margin" w:tblpXSpec="center" w:tblpYSpec="bottom"/>
+            <w:tblW w:w="3857" w:type="pct"/>
+            <w:tblLook w:val="04A0" w:firstRow="1" w:lastRow="0" w:firstColumn="1" w:lastColumn="0" w:noHBand="0" w:noVBand="1"/>
+          </w:tblPr>
+          <w:tblGrid>
+            <w:gridCol w:w="6963"/>
+          </w:tblGrid>
+          <w:tr>
+            <w:tc>
+              <w:tcPr>
+                <w:tcW w:w="7221" w:type="dxa"/>
+                <w:tcMar>
+                  <w:top w:w="216" w:type="dxa"/>
+                  <w:left w:w="115" w:type="dxa"/>
+                  <w:bottom w:w="216" w:type="dxa"/>
+                  <w:right w:w="115" w:type="dxa"/>
+                </w:tcMar>
+              </w:tcPr>
+              <w:sdt>
+                <w:sdtPr>
+                  <w:rPr>
+                    <w:color w:val="4472C4" w:themeColor="accent1"/>
+                    <w:sz w:val="28"/>
+                    <w:szCs w:val="28"/>
+                  </w:rPr>
+                  <w:alias w:val="Author"/>
+                  <w:id w:val="13406928"/>
+                  <w:placeholder>
+                    <w:docPart w:val="73BFD18BB433448BA3CB4BF7BA1F61AC"/>
+                  </w:placeholder>
+                  <w:dataBinding w:prefixMappings="xmlns:ns0='http://schemas.openxmlformats.org/package/2006/metadata/core-properties' xmlns:ns1='http://purl.org/dc/elements/1.1/'" w:xpath="/ns0:coreProperties[1]/ns1:creator[1]" w:storeItemID="{6C3C8BC8-F283-45AE-878A-BAB7291924A1}"/>
+                  <w:text/>
+                </w:sdtPr>
+                <w:sdtContent>
+                  <w:p>
+                    <w:pPr>
+                      <w:pStyle w:val="NoSpacing"/>
+                      <w:rPr>
+                        <w:color w:val="4472C4" w:themeColor="accent1"/>
+                        <w:sz w:val="28"/>
+                        <w:szCs w:val="28"/>
+                      </w:rPr>
+                    </w:pPr>
+                    <w:r>
+                      <w:rPr>
+                        <w:color w:val="4472C4" w:themeColor="accent1"/>
+                        <w:sz w:val="28"/>
+                        <w:szCs w:val="28"/>
+                      </w:rPr>
+                      <w:t>Ryan Pallesen</w:t>
+                    </w:r>
+                  </w:p>
+                </w:sdtContent>
+              </w:sdt>
+              <w:sdt>
+                <w:sdtPr>
+                  <w:rPr>
+                    <w:color w:val="4472C4" w:themeColor="accent1"/>
+                    <w:sz w:val="28"/>
+                    <w:szCs w:val="28"/>
+                  </w:rPr>
+                  <w:alias w:val="Date"/>
+                  <w:tag w:val="Date"/>
+                  <w:id w:val="13406932"/>
+                  <w:placeholder>
+                    <w:docPart w:val="BCF5D822D7CF4C3DA40AB143D8D37077"/>
+                  </w:placeholder>
+                  <w:dataBinding w:prefixMappings="xmlns:ns0='http://schemas.microsoft.com/office/2006/coverPageProps'" w:xpath="/ns0:CoverPageProperties[1]/ns0:PublishDate[1]" w:storeItemID="{55AF091B-3C7A-41E3-B477-F2FDAA23CFDA}"/>
+                  <w:date w:fullDate="2020-03-02T00:00:00Z">
+                    <w:dateFormat w:val="M-d-yyyy"/>
+                    <w:lid w:val="en-US"/>
+                    <w:storeMappedDataAs w:val="dateTime"/>
+                    <w:calendar w:val="gregorian"/>
+                  </w:date>
+                </w:sdtPr>
+                <w:sdtContent>
+                  <w:p>
+                    <w:pPr>
+                      <w:pStyle w:val="NoSpacing"/>
+                      <w:rPr>
+                        <w:color w:val="4472C4" w:themeColor="accent1"/>
+                        <w:sz w:val="28"/>
+                        <w:szCs w:val="28"/>
+                      </w:rPr>
+                    </w:pPr>
+                    <w:r>
+                      <w:rPr>
+                        <w:color w:val="4472C4" w:themeColor="accent1"/>
+                        <w:sz w:val="28"/>
+                        <w:szCs w:val="28"/>
+                      </w:rPr>
+                      <w:t>3-2-2020</w:t>
+                    </w:r>
+                  </w:p>
+                </w:sdtContent>
+              </w:sdt>
+              <w:p>
+                <w:pPr>
+                  <w:pStyle w:val="NoSpacing"/>
+                  <w:rPr>
+                    <w:color w:val="4472C4" w:themeColor="accent1"/>
+                  </w:rPr>
+                </w:pPr>
+              </w:p>
+            </w:tc>
+          </w:tr>
+        </w:tbl>
+        <w:p>
+          <w:pPr>
+            <w:rPr>
+              <w:rFonts w:asciiTheme="majorHAnsi" w:eastAsiaTheme="majorEastAsia" w:hAnsiTheme="majorHAnsi" w:cstheme="majorBidi"/>
+              <w:b/>
+              <w:spacing w:val="-10"/>
+              <w:kern w:val="28"/>
+              <w:sz w:val="56"/>
+              <w:szCs w:val="56"/>
+              <w:u w:val="single"/>
+            </w:rPr>
+          </w:pPr>
+          <w:r>
+            <w:rPr>
+              <w:b/>
+              <w:u w:val="single"/>
+            </w:rPr>
+            <w:br w:type="page"/>
+          </w:r>
+        </w:p>
+      </w:sdtContent>
+    </w:sdt>
     <w:p>
       <w:pPr>
         <w:pStyle w:val="Title"/>
@@ -16,6 +341,7 @@
           <w:b/>
           <w:u w:val="single"/>
         </w:rPr>
+        <w:lastRenderedPageBreak/>
         <w:t>Fluid Simulation</w:t>
       </w:r>
       <w:r>
@@ -27,42 +353,44 @@
       </w:r>
     </w:p>
     <w:p>
-      <w:pPr>
-        <w:pStyle w:val="Subtitle"/>
+      <w:r>
+        <w:t xml:space="preserve">Fluid simulation is a broad term looking at the simulations of fluids or fluid-like substances on a computer. </w:t>
+      </w:r>
+      <w:r>
+        <w:t>Fluids are defined as any container-filling substance, such as liquids, gasses and plasma.</w:t>
+      </w:r>
+      <w:r>
+        <w:t xml:space="preserve"> </w:t>
+      </w:r>
+      <w:r>
+        <w:t>Some of the main worries with fluid simulation and physics, particularly for game-engines, are performance, ability to scale, viscosity and accuracy</w:t>
+      </w:r>
+      <w:r>
+        <w:t xml:space="preserve">. </w:t>
+      </w:r>
+      <w:r>
+        <w:t xml:space="preserve">This report will be focusing on an implementation of Smoothed-Particle Hydrodynamics in the unity game-engine, with </w:t>
+      </w:r>
+      <w:r>
+        <w:t xml:space="preserve">Unity’s in-built and edited </w:t>
+      </w:r>
+      <w:r>
+        <w:t>Box2D</w:t>
+      </w:r>
+      <w:r>
+        <w:t xml:space="preserve"> engine</w:t>
+      </w:r>
+      <w:r>
+        <w:t xml:space="preserve"> handling collision detection and resolution, as Smoothed-Particle Hydrodynamics are more suitable for games due to them being significantly more performant, though not more accurate</w:t>
+      </w:r>
+      <w:r>
+        <w:t>.</w:t>
+      </w:r>
+    </w:p>
+    <w:p/>
+    <w:p>
+      <w:pPr>
         <w:jc w:val="center"/>
-      </w:pPr>
-      <w:r>
-        <w:t>A research paper by Ryan Pallesen</w:t>
-      </w:r>
-    </w:p>
-    <w:p>
-      <w:r>
-        <w:t xml:space="preserve">Fluid simulation is a broad term looking at the simulations of fluids or fluid-like substances on a computer. </w:t>
-      </w:r>
-      <w:r>
-        <w:t>Fluids are defined as any container-filling substance, such as liquids, gasses and plasma.</w:t>
-      </w:r>
-      <w:r>
-        <w:br/>
-      </w:r>
-      <w:r>
-        <w:br/>
-        <w:t>Some of the main worries with fluid simulation and physics, particularly for game-engines, are performance, ability to scale, viscosity and accuracy</w:t>
-      </w:r>
-    </w:p>
-    <w:p/>
-    <w:p>
-      <w:r>
-        <w:t>This report will be focusing on an implementation of Smoothed-Particle Hydrodynamics in the unity game-engine, with Box2D handling collision detection and resolution, as Smoothed-Particle Hydrodynamics are more suitable for games due to them being significantly more performant, though not more accurate</w:t>
-      </w:r>
-      <w:r>
-        <w:t>.</w:t>
-      </w:r>
-    </w:p>
-    <w:p/>
-    <w:p>
-      <w:pPr>
-        <w:jc w:val="center"/>
         <w:rPr>
           <w:rStyle w:val="SubtleReference"/>
         </w:rPr>
@@ -72,6 +400,12 @@
           <w:rStyle w:val="SubtleReference"/>
         </w:rPr>
         <w:t>Figure 1: Streamlines around an F1 Car</w:t>
+      </w:r>
+      <w:r>
+        <w:rPr>
+          <w:rStyle w:val="SubtleReference"/>
+        </w:rPr>
+        <w:t xml:space="preserve"> [1]</w:t>
       </w:r>
     </w:p>
     <w:p>
@@ -97,7 +431,7 @@
                     </pic:cNvPicPr>
                   </pic:nvPicPr>
                   <pic:blipFill>
-                    <a:blip r:embed="rId6" cstate="print">
+                    <a:blip r:embed="rId7" cstate="print">
                       <a:extLst>
                         <a:ext uri="{28A0092B-C50C-407E-A947-70E740481C1C}">
                           <a14:useLocalDpi xmlns:a14="http://schemas.microsoft.com/office/drawing/2010/main" val="0"/>
@@ -191,117 +525,73 @@
       </w:r>
     </w:p>
     <w:p>
+      <w:pPr>
+        <w:jc w:val="center"/>
+      </w:pPr>
+      <w:r>
+        <w:rPr>
+          <w:rStyle w:val="SubtleReference"/>
+        </w:rPr>
+        <w:t xml:space="preserve">Figure 2: </w:t>
+      </w:r>
       <w:proofErr w:type="spellStart"/>
       <w:r>
-        <w:t>Langran</w:t>
-      </w:r>
-      <w:r>
-        <w:t>g</w:t>
-      </w:r>
-      <w:r>
+        <w:rPr>
+          <w:rStyle w:val="SubtleReference"/>
+        </w:rPr>
+        <w:t>Lang</w:t>
+      </w:r>
+      <w:r>
+        <w:rPr>
+          <w:rStyle w:val="SubtleReference"/>
+        </w:rPr>
+        <w:t>rang</w:t>
+      </w:r>
+      <w:r>
+        <w:rPr>
+          <w:rStyle w:val="SubtleReference"/>
+        </w:rPr>
         <w:t>ian</w:t>
       </w:r>
       <w:proofErr w:type="spellEnd"/>
       <w:r>
-        <w:t xml:space="preserve"> fluid simulation is also know as the ‘</w:t>
-      </w:r>
-      <w:proofErr w:type="spellStart"/>
-      <w:r>
-        <w:t>discreteve</w:t>
-      </w:r>
-      <w:proofErr w:type="spellEnd"/>
-      <w:r>
-        <w:t>’ methodology, or ‘smoothed-particle hydrodynamics’ and ‘SPH’, in which fluid is treated as a mass of “</w:t>
-      </w:r>
-      <w:r>
-        <w:t>discrete blobs of fluid</w:t>
-      </w:r>
-      <w:r>
-        <w:t>”</w:t>
-      </w:r>
-      <w:r>
-        <w:rPr>
-          <w:rStyle w:val="FootnoteReference"/>
-        </w:rPr>
-        <w:t xml:space="preserve"> </w:t>
-      </w:r>
-      <w:r>
-        <w:t>[</w:t>
-      </w:r>
-      <w:r>
-        <w:t>3] with</w:t>
-      </w:r>
-      <w:r>
-        <w:t xml:space="preserve"> their own mass, velocity and shape.</w:t>
-      </w:r>
-    </w:p>
-    <w:p/>
-    <w:p>
-      <w:r>
-        <w:t xml:space="preserve">Eulerian fluid simulation is also known as the ‘continuous’ methodology, or ‘grid-based hydrodynamics’. </w:t>
-      </w:r>
-      <w:r>
-        <w:t xml:space="preserve">Grid-based hydrodynamics </w:t>
-      </w:r>
-      <w:r>
-        <w:t>“</w:t>
-      </w:r>
-      <w:r>
-        <w:t xml:space="preserve">are typically highly accurate, although relatively slow compared to particle based </w:t>
-      </w:r>
-      <w:proofErr w:type="gramStart"/>
-      <w:r>
-        <w:t>solutions</w:t>
-      </w:r>
-      <w:r>
-        <w:t>”</w:t>
-      </w:r>
-      <w:r>
-        <w:t>[</w:t>
-      </w:r>
-      <w:proofErr w:type="gramEnd"/>
-      <w:r>
-        <w:t>3]</w:t>
-      </w:r>
-      <w:r>
-        <w:t xml:space="preserve">. They work </w:t>
-      </w:r>
-      <w:r>
-        <w:t>by using</w:t>
-      </w:r>
-      <w:r>
-        <w:t xml:space="preserve"> a space partitioning</w:t>
-      </w:r>
-      <w:r>
-        <w:t xml:space="preserve"> (Usually grid-based, but sometimes cell-based)</w:t>
-      </w:r>
-      <w:r>
-        <w:t xml:space="preserve">, in which each grid square contains information about the total velocity, mass and pressure for the fluid in that grid square. </w:t>
-      </w:r>
-    </w:p>
-    <w:p/>
-    <w:p/>
-    <w:p>
-      <w:pPr>
-        <w:jc w:val="center"/>
-      </w:pPr>
+        <w:rPr>
+          <w:rStyle w:val="SubtleReference"/>
+        </w:rPr>
+        <w:t xml:space="preserve"> vs Eulerian</w:t>
+      </w:r>
+      <w:r>
+        <w:rPr>
+          <w:rStyle w:val="SubtleReference"/>
+        </w:rPr>
+        <w:t xml:space="preserve"> [2]</w:t>
+      </w:r>
+    </w:p>
+    <w:p>
       <w:r>
         <w:rPr>
           <w:noProof/>
         </w:rPr>
-        <w:lastRenderedPageBreak/>
         <w:drawing>
-          <wp:anchor distT="0" distB="0" distL="114300" distR="114300" simplePos="0" relativeHeight="251661312" behindDoc="1" locked="0" layoutInCell="1" allowOverlap="1" wp14:anchorId="7BDA9631" wp14:editId="70F8B319">
+          <wp:anchor distT="0" distB="0" distL="114300" distR="114300" simplePos="0" relativeHeight="251661312" behindDoc="1" locked="0" layoutInCell="1" allowOverlap="1" wp14:anchorId="7BDA9631" wp14:editId="06A4280D">
             <wp:simplePos x="0" y="0"/>
             <wp:positionH relativeFrom="margin">
-              <wp:align>center</wp:align>
+              <wp:posOffset>869264</wp:posOffset>
             </wp:positionH>
             <wp:positionV relativeFrom="paragraph">
-              <wp:posOffset>247650</wp:posOffset>
+              <wp:posOffset>2845</wp:posOffset>
             </wp:positionV>
             <wp:extent cx="3400425" cy="2752725"/>
             <wp:effectExtent l="0" t="0" r="9525" b="9525"/>
-            <wp:wrapNone/>
+            <wp:wrapTight wrapText="bothSides">
+              <wp:wrapPolygon edited="0">
+                <wp:start x="0" y="0"/>
+                <wp:lineTo x="0" y="21525"/>
+                <wp:lineTo x="21539" y="21525"/>
+                <wp:lineTo x="21539" y="0"/>
+                <wp:lineTo x="0" y="0"/>
+              </wp:wrapPolygon>
+            </wp:wrapTight>
             <wp:docPr id="6" name="Picture 6" descr="Observation of fluid motion with the methods of Lagrange and Euler"/>
             <wp:cNvGraphicFramePr>
               <a:graphicFrameLocks xmlns:a="http://schemas.openxmlformats.org/drawingml/2006/main" noChangeAspect="1"/>
@@ -316,7 +606,7 @@
                     </pic:cNvPicPr>
                   </pic:nvPicPr>
                   <pic:blipFill>
-                    <a:blip r:embed="rId7">
+                    <a:blip r:embed="rId8">
                       <a:extLst>
                         <a:ext uri="{28A0092B-C50C-407E-A947-70E740481C1C}">
                           <a14:useLocalDpi xmlns:a14="http://schemas.microsoft.com/office/drawing/2010/main" val="0"/>
@@ -347,44 +637,6 @@
           </wp:anchor>
         </w:drawing>
       </w:r>
-      <w:r>
-        <w:rPr>
-          <w:rStyle w:val="SubtleReference"/>
-        </w:rPr>
-        <w:t xml:space="preserve">Figure 2: </w:t>
-      </w:r>
-      <w:proofErr w:type="spellStart"/>
-      <w:r>
-        <w:rPr>
-          <w:rStyle w:val="SubtleReference"/>
-        </w:rPr>
-        <w:t>Lang</w:t>
-      </w:r>
-      <w:r>
-        <w:rPr>
-          <w:rStyle w:val="SubtleReference"/>
-        </w:rPr>
-        <w:t>r</w:t>
-      </w:r>
-      <w:r>
-        <w:rPr>
-          <w:rStyle w:val="SubtleReference"/>
-        </w:rPr>
-        <w:t>ang</w:t>
-      </w:r>
-      <w:r>
-        <w:rPr>
-          <w:rStyle w:val="SubtleReference"/>
-        </w:rPr>
-        <w:t>ian</w:t>
-      </w:r>
-      <w:proofErr w:type="spellEnd"/>
-      <w:r>
-        <w:rPr>
-          <w:rStyle w:val="SubtleReference"/>
-        </w:rPr>
-        <w:t xml:space="preserve"> vs Eulerian</w:t>
-      </w:r>
     </w:p>
     <w:p/>
     <w:p/>
@@ -396,10 +648,119 @@
     <w:p/>
     <w:p/>
     <w:p>
+      <w:proofErr w:type="spellStart"/>
+      <w:r>
+        <w:lastRenderedPageBreak/>
+        <w:t>Langran</w:t>
+      </w:r>
+      <w:r>
+        <w:t>g</w:t>
+      </w:r>
+      <w:r>
+        <w:t>ian</w:t>
+      </w:r>
+      <w:proofErr w:type="spellEnd"/>
+      <w:r>
+        <w:t xml:space="preserve"> </w:t>
+      </w:r>
+      <w:r>
+        <w:t xml:space="preserve">(A.K.A Lagrangian) </w:t>
+      </w:r>
+      <w:r>
+        <w:t>fluid simulation is also know as the ‘</w:t>
+      </w:r>
+      <w:proofErr w:type="spellStart"/>
+      <w:r>
+        <w:t>discreteve</w:t>
+      </w:r>
+      <w:proofErr w:type="spellEnd"/>
+      <w:r>
+        <w:t>’ methodology, or ‘smoothed-particle hydrodynamics’ and ‘SPH’, in which fluid is treated as a mass of “</w:t>
+      </w:r>
+      <w:r>
+        <w:t>discrete blobs of fluid</w:t>
+      </w:r>
+      <w:r>
+        <w:t>”</w:t>
+      </w:r>
+      <w:r>
+        <w:rPr>
+          <w:rStyle w:val="FootnoteReference"/>
+        </w:rPr>
+        <w:t xml:space="preserve"> </w:t>
+      </w:r>
+      <w:r>
+        <w:t>[</w:t>
+      </w:r>
+      <w:r>
+        <w:t>3] with</w:t>
+      </w:r>
+      <w:r>
+        <w:t xml:space="preserve"> their own mass, velocity and shape.</w:t>
+      </w:r>
+    </w:p>
+    <w:p>
+      <w:r>
+        <w:t xml:space="preserve">Eulerian fluid simulation is also known as the ‘continuous’ methodology, or ‘grid-based hydrodynamics’. </w:t>
+      </w:r>
+      <w:r>
+        <w:t xml:space="preserve">Grid-based hydrodynamics </w:t>
+      </w:r>
+      <w:r>
+        <w:t>“</w:t>
+      </w:r>
+      <w:r>
+        <w:t xml:space="preserve">are typically highly accurate, although relatively slow compared to particle based </w:t>
+      </w:r>
+      <w:proofErr w:type="gramStart"/>
+      <w:r>
+        <w:t>solutions</w:t>
+      </w:r>
+      <w:r>
+        <w:t>”</w:t>
+      </w:r>
+      <w:r>
+        <w:t>[</w:t>
+      </w:r>
+      <w:proofErr w:type="gramEnd"/>
+      <w:r>
+        <w:t>3]</w:t>
+      </w:r>
+      <w:r>
+        <w:t xml:space="preserve">. They work </w:t>
+      </w:r>
+      <w:r>
+        <w:t>by using</w:t>
+      </w:r>
+      <w:r>
+        <w:t xml:space="preserve"> a space partitioning</w:t>
+      </w:r>
+      <w:r>
+        <w:t xml:space="preserve"> (Usually grid-based, but sometimes cell-based)</w:t>
+      </w:r>
+      <w:r>
+        <w:t xml:space="preserve">, in which each grid square contains information about the total velocity, mass and pressure for the fluid in that grid square. </w:t>
+      </w:r>
+    </w:p>
+    <w:p>
+      <w:pPr>
+        <w:rPr>
+          <w:rFonts w:asciiTheme="majorHAnsi" w:eastAsiaTheme="majorEastAsia" w:hAnsiTheme="majorHAnsi" w:cstheme="majorBidi"/>
+          <w:color w:val="2F5496" w:themeColor="accent1" w:themeShade="BF"/>
+          <w:sz w:val="32"/>
+          <w:szCs w:val="32"/>
+        </w:rPr>
+      </w:pPr>
+      <w:r>
+        <w:br w:type="page"/>
+      </w:r>
+    </w:p>
+    <w:p>
       <w:pPr>
         <w:pStyle w:val="Heading1"/>
       </w:pPr>
       <w:r>
+        <w:lastRenderedPageBreak/>
         <w:t>Basics of the simulation setup</w:t>
       </w:r>
     </w:p>
@@ -409,7 +770,6 @@
         <w:t>The basics of this simulation are to spawn a large amount of 2D circles with colliders and allow standard collision detection and resolution from Box2D.</w:t>
       </w:r>
     </w:p>
-    <w:p/>
     <w:p>
       <w:r>
         <w:t>The colliders are given 0 friction and 0 bounciness, allowing to slide freely between other particles of the same fluid, and simulating real-life fluid’s lack of bounciness</w:t>
@@ -447,7 +807,7 @@
                     <pic:cNvPicPr/>
                   </pic:nvPicPr>
                   <pic:blipFill>
-                    <a:blip r:embed="rId8">
+                    <a:blip r:embed="rId9">
                       <a:extLst>
                         <a:ext uri="{28A0092B-C50C-407E-A947-70E740481C1C}">
                           <a14:useLocalDpi xmlns:a14="http://schemas.microsoft.com/office/drawing/2010/main" val="0"/>
@@ -483,7 +843,19 @@
         <w:rPr>
           <w:rStyle w:val="SubtleReference"/>
         </w:rPr>
-        <w:t>Figure 2: Physics Material Setup</w:t>
+        <w:t xml:space="preserve">Figure </w:t>
+      </w:r>
+      <w:r>
+        <w:rPr>
+          <w:rStyle w:val="SubtleReference"/>
+        </w:rPr>
+        <w:t>3</w:t>
+      </w:r>
+      <w:r>
+        <w:rPr>
+          <w:rStyle w:val="SubtleReference"/>
+        </w:rPr>
+        <w:t>: Physics Material Setup</w:t>
       </w:r>
     </w:p>
     <w:p/>
@@ -510,7 +882,7 @@
       </w:pPr>
       <w:r>
         <w:drawing>
-          <wp:anchor distT="0" distB="0" distL="114300" distR="114300" simplePos="0" relativeHeight="251659264" behindDoc="1" locked="0" layoutInCell="1" allowOverlap="1" wp14:anchorId="519CF6E9" wp14:editId="5E4B91B1">
+          <wp:anchor distT="0" distB="0" distL="114300" distR="114300" simplePos="0" relativeHeight="251659264" behindDoc="1" locked="0" layoutInCell="1" allowOverlap="1" wp14:anchorId="519CF6E9" wp14:editId="243E1806">
             <wp:simplePos x="0" y="0"/>
             <wp:positionH relativeFrom="margin">
               <wp:align>center</wp:align>
@@ -520,7 +892,15 @@
             </wp:positionV>
             <wp:extent cx="3743847" cy="3696216"/>
             <wp:effectExtent l="0" t="0" r="0" b="0"/>
-            <wp:wrapNone/>
+            <wp:wrapTight wrapText="bothSides">
+              <wp:wrapPolygon edited="0">
+                <wp:start x="0" y="0"/>
+                <wp:lineTo x="0" y="21489"/>
+                <wp:lineTo x="21435" y="21489"/>
+                <wp:lineTo x="21435" y="0"/>
+                <wp:lineTo x="0" y="0"/>
+              </wp:wrapPolygon>
+            </wp:wrapTight>
             <wp:docPr id="3" name="Picture 3"/>
             <wp:cNvGraphicFramePr>
               <a:graphicFrameLocks xmlns:a="http://schemas.openxmlformats.org/drawingml/2006/main" noChangeAspect="1"/>
@@ -533,7 +913,7 @@
                     <pic:cNvPicPr/>
                   </pic:nvPicPr>
                   <pic:blipFill>
-                    <a:blip r:embed="rId9">
+                    <a:blip r:embed="rId10">
                       <a:extLst>
                         <a:ext uri="{28A0092B-C50C-407E-A947-70E740481C1C}">
                           <a14:useLocalDpi xmlns:a14="http://schemas.microsoft.com/office/drawing/2010/main" val="0"/>
@@ -569,7 +949,7 @@
         <w:rPr>
           <w:rStyle w:val="SubtleReference"/>
         </w:rPr>
-        <w:t>3</w:t>
+        <w:t>4</w:t>
       </w:r>
       <w:r>
         <w:rPr>
@@ -588,6 +968,9 @@
     <w:p/>
     <w:p/>
     <w:p/>
+    <w:p/>
+    <w:p/>
+    <w:p/>
     <w:p>
       <w:r>
         <w:t>And finally, many ‘fluid particles’ are spawned into the scene together and allowed to collide.</w:t>
@@ -604,7 +987,19 @@
         <w:rPr>
           <w:rStyle w:val="SubtleReference"/>
         </w:rPr>
-        <w:t>Figure 4: Particle Fluid Collision</w:t>
+        <w:t xml:space="preserve">Figure </w:t>
+      </w:r>
+      <w:r>
+        <w:rPr>
+          <w:rStyle w:val="SubtleReference"/>
+        </w:rPr>
+        <w:t>5</w:t>
+      </w:r>
+      <w:r>
+        <w:rPr>
+          <w:rStyle w:val="SubtleReference"/>
+        </w:rPr>
+        <w:t>: Particle Fluid Collision</w:t>
       </w:r>
     </w:p>
     <w:p>
@@ -633,7 +1028,7 @@
                     <pic:cNvPicPr/>
                   </pic:nvPicPr>
                   <pic:blipFill>
-                    <a:blip r:embed="rId10">
+                    <a:blip r:embed="rId11">
                       <a:extLst>
                         <a:ext uri="{28A0092B-C50C-407E-A947-70E740481C1C}">
                           <a14:useLocalDpi xmlns:a14="http://schemas.microsoft.com/office/drawing/2010/main" val="0"/>
@@ -669,24 +1064,12 @@
     <w:p/>
     <w:p/>
     <w:p/>
-    <w:p/>
     <w:p>
       <w:pPr>
         <w:pStyle w:val="Heading1"/>
       </w:pPr>
-    </w:p>
-    <w:p>
-      <w:pPr>
-        <w:pStyle w:val="Heading1"/>
-      </w:pPr>
-    </w:p>
-    <w:p/>
-    <w:p/>
-    <w:p>
-      <w:pPr>
-        <w:pStyle w:val="Heading1"/>
-      </w:pPr>
-      <w:r>
+      <w:r>
+        <w:lastRenderedPageBreak/>
         <w:t>Further Understanding</w:t>
       </w:r>
     </w:p>
@@ -721,6 +1104,8 @@
       <w:r>
         <w:t xml:space="preserve"> Freiburg university.</w:t>
       </w:r>
+      <w:bookmarkStart w:id="0" w:name="_GoBack"/>
+      <w:bookmarkEnd w:id="0"/>
     </w:p>
     <w:p>
       <w:pPr>
@@ -740,7 +1125,25 @@
         <w:rPr>
           <w:rStyle w:val="SubtleReference"/>
         </w:rPr>
-        <w:t>Figure 5: exposed colliders in a fluid simulation</w:t>
+        <w:t xml:space="preserve">Figure </w:t>
+      </w:r>
+      <w:r>
+        <w:rPr>
+          <w:rStyle w:val="SubtleReference"/>
+        </w:rPr>
+        <w:t>6</w:t>
+      </w:r>
+      <w:r>
+        <w:rPr>
+          <w:rStyle w:val="SubtleReference"/>
+        </w:rPr>
+        <w:t>: exposed colliders in a fluid simulation</w:t>
+      </w:r>
+      <w:r>
+        <w:rPr>
+          <w:rStyle w:val="SubtleReference"/>
+        </w:rPr>
+        <w:t xml:space="preserve"> [4]</w:t>
       </w:r>
     </w:p>
     <w:p>
@@ -761,7 +1164,7 @@
                     <pic:cNvPicPr/>
                   </pic:nvPicPr>
                   <pic:blipFill>
-                    <a:blip r:embed="rId11"/>
+                    <a:blip r:embed="rId12"/>
                     <a:stretch>
                       <a:fillRect/>
                     </a:stretch>
@@ -798,91 +1201,170 @@
     </w:p>
     <w:p>
       <w:r>
+        <w:t>Many</w:t>
+      </w:r>
+      <w:r>
+        <w:t xml:space="preserve"> optimizations have been proposed</w:t>
+      </w:r>
+      <w:r>
+        <w:t xml:space="preserve"> </w:t>
+      </w:r>
+      <w:proofErr w:type="gramStart"/>
+      <w:r>
+        <w:t>in order to</w:t>
+      </w:r>
+      <w:proofErr w:type="gramEnd"/>
+      <w:r>
+        <w:t xml:space="preserve"> make real-time large-scale fluid simulations a viable choice.</w:t>
+      </w:r>
+      <w:r>
+        <w:t xml:space="preserve"> </w:t>
+      </w:r>
+      <w:r>
+        <w:t xml:space="preserve">These optimizations include threading, estimations, </w:t>
+      </w:r>
+      <w:r>
+        <w:t>compute shaders and complete reworks and redefinitions of the existing methodologies and algorithms that are being used.</w:t>
+      </w:r>
+    </w:p>
+    <w:p>
+      <w:r>
+        <w:t xml:space="preserve">The perhaps most popular of these optimizations is the ‘Hybrid Grains’ Method, that “Exploits the dual strengths of discrete and continuum </w:t>
+      </w:r>
+      <w:r>
+        <w:t>treatments” [</w:t>
+      </w:r>
+      <w:r>
+        <w:t>5]</w:t>
+      </w:r>
+      <w:r>
+        <w:t>.</w:t>
+      </w:r>
+      <w:r>
+        <w:t xml:space="preserve"> </w:t>
+      </w:r>
+      <w:r>
+        <w:t xml:space="preserve">In this form of simulation, unused, or unlikely to be changed, particles are not running any computationally expensive algorithms, optimizing away the significant number of </w:t>
+      </w:r>
+      <w:r>
+        <w:t xml:space="preserve">the </w:t>
+      </w:r>
+      <w:r>
+        <w:t xml:space="preserve">concurrent collisions </w:t>
+      </w:r>
+      <w:r>
+        <w:t xml:space="preserve">that occur constantly </w:t>
+      </w:r>
+      <w:r>
+        <w:t xml:space="preserve">in a </w:t>
+      </w:r>
+      <w:r>
+        <w:t>standard Smoothed-Particle Hydrodynamics simulation</w:t>
+      </w:r>
+      <w:r>
+        <w:t>.</w:t>
+      </w:r>
+    </w:p>
+    <w:p/>
+    <w:p>
+      <w:pPr>
+        <w:jc w:val="center"/>
+        <w:rPr>
+          <w:rStyle w:val="SubtleReference"/>
+        </w:rPr>
+      </w:pPr>
+    </w:p>
+    <w:p>
+      <w:pPr>
+        <w:jc w:val="center"/>
+        <w:rPr>
+          <w:rStyle w:val="SubtleReference"/>
+        </w:rPr>
+      </w:pPr>
+    </w:p>
+    <w:p>
+      <w:pPr>
+        <w:jc w:val="center"/>
+        <w:rPr>
+          <w:rStyle w:val="SubtleReference"/>
+        </w:rPr>
+      </w:pPr>
+    </w:p>
+    <w:p>
+      <w:pPr>
+        <w:jc w:val="center"/>
+        <w:rPr>
+          <w:rStyle w:val="SubtleReference"/>
+        </w:rPr>
+      </w:pPr>
+    </w:p>
+    <w:p>
+      <w:pPr>
+        <w:jc w:val="center"/>
+        <w:rPr>
+          <w:rStyle w:val="SubtleReference"/>
+        </w:rPr>
+      </w:pPr>
+    </w:p>
+    <w:p>
+      <w:pPr>
+        <w:jc w:val="center"/>
+        <w:rPr>
+          <w:rStyle w:val="SubtleReference"/>
+        </w:rPr>
+      </w:pPr>
+    </w:p>
+    <w:p>
+      <w:pPr>
+        <w:jc w:val="center"/>
+        <w:rPr>
+          <w:rStyle w:val="SubtleReference"/>
+        </w:rPr>
+      </w:pPr>
+      <w:r>
+        <w:rPr>
+          <w:rStyle w:val="SubtleReference"/>
+        </w:rPr>
         <w:lastRenderedPageBreak/>
-        <w:t>Many</w:t>
-      </w:r>
-      <w:r>
-        <w:t xml:space="preserve"> optimizations have been proposed</w:t>
-      </w:r>
-      <w:r>
+        <w:t xml:space="preserve">Figure </w:t>
+      </w:r>
+      <w:r>
+        <w:rPr>
+          <w:rStyle w:val="SubtleReference"/>
+        </w:rPr>
+        <w:t>7</w:t>
+      </w:r>
+      <w:r>
+        <w:rPr>
+          <w:rStyle w:val="SubtleReference"/>
+        </w:rPr>
+        <w:t>: Hybrid Grains</w:t>
+      </w:r>
+      <w:r>
+        <w:rPr>
+          <w:rStyle w:val="SubtleReference"/>
+        </w:rPr>
         <w:t xml:space="preserve"> </w:t>
       </w:r>
       <w:proofErr w:type="gramStart"/>
       <w:r>
-        <w:t>in order to</w:t>
+        <w:rPr>
+          <w:rStyle w:val="SubtleReference"/>
+        </w:rPr>
+        <w:t>demonstration</w:t>
+      </w:r>
+      <w:r>
+        <w:rPr>
+          <w:rStyle w:val="SubtleReference"/>
+        </w:rPr>
+        <w:t>[</w:t>
       </w:r>
       <w:proofErr w:type="gramEnd"/>
       <w:r>
-        <w:t xml:space="preserve"> make real-time large-scale fluid simulations a viable choice.</w:t>
-      </w:r>
-      <w:r>
-        <w:t xml:space="preserve"> </w:t>
-      </w:r>
-      <w:r>
-        <w:t xml:space="preserve">These optimizations include threading, estimations, </w:t>
-      </w:r>
-      <w:r>
-        <w:t>compute shaders and complete reworks and redefinitions of the existing methodologies and algorithms that are being used.</w:t>
-      </w:r>
-    </w:p>
-    <w:p>
-      <w:r>
-        <w:t xml:space="preserve">The perhaps most popular of these optimizations is the ‘Hybrid Grains’ Method, that “Exploits the dual strengths of discrete and continuum </w:t>
-      </w:r>
-      <w:r>
-        <w:t>treatments” [</w:t>
-      </w:r>
-      <w:r>
+        <w:rPr>
+          <w:rStyle w:val="SubtleReference"/>
+        </w:rPr>
         <w:t>5]</w:t>
-      </w:r>
-      <w:r>
-        <w:t>.</w:t>
-      </w:r>
-      <w:r>
-        <w:br/>
-      </w:r>
-      <w:r>
-        <w:br/>
-        <w:t xml:space="preserve">In this form of simulation, unused, or unlikely to be changed, particles are not running any computationally expensive algorithms, optimizing away the significant number of </w:t>
-      </w:r>
-      <w:r>
-        <w:t xml:space="preserve">the </w:t>
-      </w:r>
-      <w:r>
-        <w:t xml:space="preserve">concurrent collisions </w:t>
-      </w:r>
-      <w:r>
-        <w:t xml:space="preserve">that occur constantly </w:t>
-      </w:r>
-      <w:r>
-        <w:t xml:space="preserve">in a </w:t>
-      </w:r>
-      <w:r>
-        <w:t>standard Smoothed-Particle Hydrodynamics simulation</w:t>
-      </w:r>
-      <w:r>
-        <w:t>.</w:t>
-      </w:r>
-    </w:p>
-    <w:p/>
-    <w:p>
-      <w:pPr>
-        <w:jc w:val="center"/>
-        <w:rPr>
-          <w:rStyle w:val="SubtleReference"/>
-        </w:rPr>
-      </w:pPr>
-      <w:r>
-        <w:rPr>
-          <w:rStyle w:val="SubtleReference"/>
-        </w:rPr>
-        <w:t>Figure 6: Hybrid Grains</w:t>
-      </w:r>
-      <w:r>
-        <w:rPr>
-          <w:rStyle w:val="SubtleReference"/>
-        </w:rPr>
-        <w:t xml:space="preserve"> demonstration</w:t>
       </w:r>
     </w:p>
     <w:p>
@@ -917,7 +1399,7 @@
                     </pic:cNvPicPr>
                   </pic:nvPicPr>
                   <pic:blipFill>
-                    <a:blip r:embed="rId12" cstate="print">
+                    <a:blip r:embed="rId13" cstate="print">
                       <a:extLst>
                         <a:ext uri="{28A0092B-C50C-407E-A947-70E740481C1C}">
                           <a14:useLocalDpi xmlns:a14="http://schemas.microsoft.com/office/drawing/2010/main" val="0"/>
@@ -983,6 +1465,9 @@
       <w:r>
         <w:t>6]</w:t>
       </w:r>
+      <w:r>
+        <w:t>. This performance optimization for Smoothed-Particle Hydrodynamics makes it incredibly useful for real-time rendering and simulations with interactive objects, such as the rabbits picture in Figure 6, or player interaction in a game world.</w:t>
+      </w:r>
     </w:p>
     <w:p>
       <w:pPr>
@@ -995,13 +1480,31 @@
         <w:rPr>
           <w:rStyle w:val="SubtleReference"/>
         </w:rPr>
-        <w:t>Figure 7:</w:t>
+        <w:t xml:space="preserve">Figure </w:t>
+      </w:r>
+      <w:r>
+        <w:rPr>
+          <w:rStyle w:val="SubtleReference"/>
+        </w:rPr>
+        <w:t>8</w:t>
+      </w:r>
+      <w:r>
+        <w:rPr>
+          <w:rStyle w:val="SubtleReference"/>
+        </w:rPr>
+        <w:t>:</w:t>
       </w:r>
       <w:r>
         <w:rPr>
           <w:rStyle w:val="SubtleReference"/>
         </w:rPr>
         <w:t xml:space="preserve"> Three gears interacting with viscous fluids</w:t>
+      </w:r>
+      <w:r>
+        <w:rPr>
+          <w:rStyle w:val="SubtleReference"/>
+        </w:rPr>
+        <w:t xml:space="preserve"> [6]</w:t>
       </w:r>
     </w:p>
     <w:p>
@@ -1036,7 +1539,7 @@
                     <pic:cNvPicPr/>
                   </pic:nvPicPr>
                   <pic:blipFill>
-                    <a:blip r:embed="rId13"/>
+                    <a:blip r:embed="rId14"/>
                     <a:stretch>
                       <a:fillRect/>
                     </a:stretch>
@@ -1109,56 +1612,122 @@
           <w:noProof/>
           <w:color w:val="auto"/>
         </w:rPr>
-        <w:t xml:space="preserve"> As such this form of simulation is ideal for physical simulations for engineering, and for pre-rendered productions</w:t>
-      </w:r>
-      <w:bookmarkStart w:id="0" w:name="_GoBack"/>
-      <w:bookmarkEnd w:id="0"/>
-      <w:r>
+        <w:t xml:space="preserve"> As such this form of simulation is ideal for physical simulations for engineering, and for pre-rendered productions.</w:t>
+      </w:r>
+    </w:p>
+    <w:p>
+      <w:pPr>
         <w:rPr>
           <w:rStyle w:val="SubtleReference"/>
           <w:smallCaps w:val="0"/>
           <w:noProof/>
           <w:color w:val="auto"/>
         </w:rPr>
-        <w:t>.</w:t>
-      </w:r>
-    </w:p>
-    <w:p>
-      <w:pPr>
+      </w:pPr>
+      <w:r>
         <w:rPr>
           <w:rStyle w:val="SubtleReference"/>
           <w:smallCaps w:val="0"/>
           <w:noProof/>
           <w:color w:val="auto"/>
         </w:rPr>
-      </w:pPr>
-    </w:p>
-    <w:p>
-      <w:pPr>
+        <w:t>Another large issue for fluid simulation is accurate debris and sediment simulation. “</w:t>
+      </w:r>
+      <w:r>
+        <w:t xml:space="preserve">Existing work includes coupled Lagrangian particle simulation with Position Based Dynamics (PBD) [Macklin et al. 2014], water-gas mixtures [Nielsen and </w:t>
+      </w:r>
+      <w:proofErr w:type="spellStart"/>
+      <w:r>
+        <w:t>Østerby</w:t>
+      </w:r>
+      <w:proofErr w:type="spellEnd"/>
+      <w:r>
+        <w:t xml:space="preserve"> 2013] with an Eulerian method, solid-</w:t>
+      </w:r>
+      <w:r>
+        <w:noBreakHyphen/>
+      </w:r>
+      <w:proofErr w:type="spellStart"/>
+      <w:r>
+        <w:t>uid</w:t>
+      </w:r>
+      <w:proofErr w:type="spellEnd"/>
+      <w:r>
+        <w:t xml:space="preserve"> phase-change [</w:t>
+      </w:r>
+      <w:proofErr w:type="spellStart"/>
+      <w:r>
+        <w:t>Stomakhin</w:t>
+      </w:r>
+      <w:proofErr w:type="spellEnd"/>
+      <w:r>
+        <w:t xml:space="preserve"> et al. 2014] and porous granular media [</w:t>
+      </w:r>
+      <w:proofErr w:type="spellStart"/>
+      <w:r>
+        <w:t>Pradhana-Tampubolon</w:t>
+      </w:r>
+      <w:proofErr w:type="spellEnd"/>
+      <w:r>
+        <w:t xml:space="preserve"> et al. 2017] with Material Point Method (MPM)</w:t>
+      </w:r>
+      <w:r>
         <w:rPr>
           <w:rStyle w:val="SubtleReference"/>
           <w:smallCaps w:val="0"/>
           <w:noProof/>
           <w:color w:val="auto"/>
         </w:rPr>
-      </w:pPr>
-    </w:p>
-    <w:p>
-      <w:pPr>
-        <w:pStyle w:val="Heading1"/>
-        <w:rPr>
-          <w:rStyle w:val="SubtleReference"/>
-          <w:smallCaps w:val="0"/>
-          <w:color w:val="2F5496" w:themeColor="accent1" w:themeShade="BF"/>
-        </w:rPr>
-      </w:pPr>
-      <w:r>
-        <w:rPr>
-          <w:rStyle w:val="SubtleReference"/>
-          <w:smallCaps w:val="0"/>
-          <w:color w:val="2F5496" w:themeColor="accent1" w:themeShade="BF"/>
-        </w:rPr>
-        <w:t>Conclusion</w:t>
+        <w:t xml:space="preserve"> “[7], it is not a noteable enough issue for game development, as most debris we are concerned with is larger objects that can be imprecise in movement and velocity, though it may be required for engineering simulations with real-world applications.</w:t>
+      </w:r>
+    </w:p>
+    <w:p>
+      <w:pPr>
+        <w:jc w:val="center"/>
+        <w:rPr>
+          <w:rStyle w:val="SubtleReference"/>
+        </w:rPr>
+      </w:pPr>
+    </w:p>
+    <w:p>
+      <w:pPr>
+        <w:jc w:val="center"/>
+        <w:rPr>
+          <w:rStyle w:val="SubtleReference"/>
+        </w:rPr>
+      </w:pPr>
+    </w:p>
+    <w:p>
+      <w:pPr>
+        <w:jc w:val="center"/>
+        <w:rPr>
+          <w:rStyle w:val="SubtleReference"/>
+        </w:rPr>
+      </w:pPr>
+      <w:r>
+        <w:rPr>
+          <w:rStyle w:val="SubtleReference"/>
+        </w:rPr>
+        <w:lastRenderedPageBreak/>
+        <w:t xml:space="preserve">Figure </w:t>
+      </w:r>
+      <w:r>
+        <w:rPr>
+          <w:rStyle w:val="SubtleReference"/>
+        </w:rPr>
+        <w:t>9</w:t>
+      </w:r>
+      <w:r>
+        <w:rPr>
+          <w:rStyle w:val="SubtleReference"/>
+        </w:rPr>
+        <w:t>: Realistic debris simulation in a fluid</w:t>
+      </w:r>
+      <w:r>
+        <w:rPr>
+          <w:rStyle w:val="SubtleReference"/>
+        </w:rPr>
+        <w:t xml:space="preserve"> [7]</w:t>
       </w:r>
     </w:p>
     <w:p>
@@ -1177,7 +1746,41 @@
           <w:noProof/>
           <w:color w:val="auto"/>
         </w:rPr>
-        <w:t>There are many forms of fluid simulation and many ways to modify it to suit your needs.</w:t>
+        <w:drawing>
+          <wp:inline distT="0" distB="0" distL="0" distR="0" wp14:anchorId="0E6D4436" wp14:editId="1A6B19F7">
+            <wp:extent cx="5731510" cy="2826385"/>
+            <wp:effectExtent l="0" t="0" r="2540" b="0"/>
+            <wp:docPr id="9" name="Picture 9"/>
+            <wp:cNvGraphicFramePr>
+              <a:graphicFrameLocks xmlns:a="http://schemas.openxmlformats.org/drawingml/2006/main" noChangeAspect="1"/>
+            </wp:cNvGraphicFramePr>
+            <a:graphic xmlns:a="http://schemas.openxmlformats.org/drawingml/2006/main">
+              <a:graphicData uri="http://schemas.openxmlformats.org/drawingml/2006/picture">
+                <pic:pic xmlns:pic="http://schemas.openxmlformats.org/drawingml/2006/picture">
+                  <pic:nvPicPr>
+                    <pic:cNvPr id="1" name=""/>
+                    <pic:cNvPicPr/>
+                  </pic:nvPicPr>
+                  <pic:blipFill>
+                    <a:blip r:embed="rId15"/>
+                    <a:stretch>
+                      <a:fillRect/>
+                    </a:stretch>
+                  </pic:blipFill>
+                  <pic:spPr>
+                    <a:xfrm>
+                      <a:off x="0" y="0"/>
+                      <a:ext cx="5731510" cy="2826385"/>
+                    </a:xfrm>
+                    <a:prstGeom prst="rect">
+                      <a:avLst/>
+                    </a:prstGeom>
+                  </pic:spPr>
+                </pic:pic>
+              </a:graphicData>
+            </a:graphic>
+          </wp:inline>
+        </w:drawing>
       </w:r>
     </w:p>
     <w:p>
@@ -1189,15 +1792,34 @@
           <w:color w:val="auto"/>
         </w:rPr>
       </w:pPr>
-      <w:r>
+    </w:p>
+    <w:p>
+      <w:pPr>
+        <w:pStyle w:val="Heading1"/>
+        <w:rPr>
+          <w:rStyle w:val="SubtleReference"/>
+          <w:smallCaps w:val="0"/>
+          <w:color w:val="2F5496" w:themeColor="accent1" w:themeShade="BF"/>
+        </w:rPr>
+      </w:pPr>
+      <w:r>
+        <w:rPr>
+          <w:rStyle w:val="SubtleReference"/>
+          <w:smallCaps w:val="0"/>
+          <w:color w:val="2F5496" w:themeColor="accent1" w:themeShade="BF"/>
+        </w:rPr>
+        <w:t>Conclusion</w:t>
+      </w:r>
+    </w:p>
+    <w:p>
+      <w:pPr>
         <w:rPr>
           <w:rStyle w:val="SubtleReference"/>
           <w:smallCaps w:val="0"/>
           <w:noProof/>
           <w:color w:val="auto"/>
         </w:rPr>
-        <w:t>Langra</w:t>
-      </w:r>
+      </w:pPr>
       <w:r>
         <w:rPr>
           <w:rStyle w:val="SubtleReference"/>
@@ -1205,37 +1827,36 @@
           <w:noProof/>
           <w:color w:val="auto"/>
         </w:rPr>
-        <w:t>ng</w:t>
-      </w:r>
-      <w:r>
+        <w:t>There are many forms of fluid simulation and many ways to modify it to suit your needs.</w:t>
+      </w:r>
+    </w:p>
+    <w:p>
+      <w:pPr>
         <w:rPr>
           <w:rStyle w:val="SubtleReference"/>
           <w:smallCaps w:val="0"/>
           <w:noProof/>
           <w:color w:val="auto"/>
         </w:rPr>
-        <w:t>ian simulation is best for real-time approximations of fluids in 2d or 3d settings, but can become significantly imperformant at larger scales, despite still being notably more performant than eulerian solutions.</w:t>
-      </w:r>
-    </w:p>
-    <w:p>
-      <w:pPr>
+      </w:pPr>
+      <w:r>
         <w:rPr>
           <w:rStyle w:val="SubtleReference"/>
           <w:smallCaps w:val="0"/>
           <w:noProof/>
           <w:color w:val="auto"/>
         </w:rPr>
-      </w:pPr>
-    </w:p>
-    <w:p>
-      <w:pPr>
+        <w:t>Langra</w:t>
+      </w:r>
+      <w:r>
         <w:rPr>
           <w:rStyle w:val="SubtleReference"/>
           <w:smallCaps w:val="0"/>
           <w:noProof/>
           <w:color w:val="auto"/>
         </w:rPr>
-      </w:pPr>
+        <w:t>ng</w:t>
+      </w:r>
       <w:r>
         <w:rPr>
           <w:rStyle w:val="SubtleReference"/>
@@ -1243,17 +1864,18 @@
           <w:noProof/>
           <w:color w:val="auto"/>
         </w:rPr>
-        <w:t xml:space="preserve">Eulerian solutions are significantly more accurate than </w:t>
-      </w:r>
-      <w:r>
+        <w:t>ian simulation is best for real-time approximations of fluids in 2d or 3d settings, but can become significantly imperformant at larger scales, despite still being notably more performant than eulerian solutions.</w:t>
+      </w:r>
+    </w:p>
+    <w:p>
+      <w:pPr>
         <w:rPr>
           <w:rStyle w:val="SubtleReference"/>
           <w:smallCaps w:val="0"/>
           <w:noProof/>
           <w:color w:val="auto"/>
         </w:rPr>
-        <w:t xml:space="preserve">Langrangian </w:t>
-      </w:r>
+      </w:pPr>
       <w:r>
         <w:rPr>
           <w:rStyle w:val="SubtleReference"/>
@@ -1261,37 +1883,36 @@
           <w:noProof/>
           <w:color w:val="auto"/>
         </w:rPr>
-        <w:t>simulations, making them optimal for realistic renderings and simulations for engineering or data-gathering and prototyping, but not the optimal choice for real-time simulations in games.</w:t>
-      </w:r>
-    </w:p>
-    <w:p>
-      <w:pPr>
+        <w:t xml:space="preserve">Eulerian solutions are significantly more accurate than </w:t>
+      </w:r>
+      <w:r>
         <w:rPr>
           <w:rStyle w:val="SubtleReference"/>
           <w:smallCaps w:val="0"/>
           <w:noProof/>
           <w:color w:val="auto"/>
         </w:rPr>
-      </w:pPr>
-    </w:p>
-    <w:p>
-      <w:pPr>
+        <w:t xml:space="preserve">Langrangian </w:t>
+      </w:r>
+      <w:r>
         <w:rPr>
           <w:rStyle w:val="SubtleReference"/>
           <w:smallCaps w:val="0"/>
           <w:noProof/>
           <w:color w:val="auto"/>
         </w:rPr>
-      </w:pPr>
-      <w:r>
+        <w:t>simulations, making them optimal for realistic renderings and simulations for engineering or data-gathering and prototyping, but not the optimal choice for real-time simulations in games.</w:t>
+      </w:r>
+    </w:p>
+    <w:p>
+      <w:pPr>
         <w:rPr>
           <w:rStyle w:val="SubtleReference"/>
           <w:smallCaps w:val="0"/>
           <w:noProof/>
           <w:color w:val="auto"/>
         </w:rPr>
-        <w:t xml:space="preserve">Luckily, despite </w:t>
-      </w:r>
+      </w:pPr>
       <w:r>
         <w:rPr>
           <w:rStyle w:val="SubtleReference"/>
@@ -1299,7 +1920,7 @@
           <w:noProof/>
           <w:color w:val="auto"/>
         </w:rPr>
-        <w:t xml:space="preserve">Langrangian </w:t>
+        <w:t xml:space="preserve">Luckily, despite </w:t>
       </w:r>
       <w:r>
         <w:rPr>
@@ -1308,18 +1929,17 @@
           <w:noProof/>
           <w:color w:val="auto"/>
         </w:rPr>
-        <w:t>simulations being imperformant at larger scales, there are many tricks to optimize and deal with this imperformance, allowing larger scale fluid simulations to be feasible in real-time game applications.</w:t>
-      </w:r>
-    </w:p>
-    <w:p>
-      <w:pPr>
+        <w:t xml:space="preserve">Langrangian </w:t>
+      </w:r>
+      <w:r>
         <w:rPr>
           <w:rStyle w:val="SubtleReference"/>
           <w:smallCaps w:val="0"/>
           <w:noProof/>
           <w:color w:val="auto"/>
         </w:rPr>
-      </w:pPr>
+        <w:t>simulations being imperformant at larger scales, there are many tricks to optimize and deal with this imperformance, allowing larger scale fluid simulations to be feasible in real-time game applications.</w:t>
+      </w:r>
     </w:p>
     <w:p>
       <w:pPr>
@@ -1370,11 +1990,13 @@
     </w:p>
     <w:p>
       <w:pPr>
-        <w:pStyle w:val="Heading1"/>
-        <w:rPr>
-          <w:rStyle w:val="SubtleReference"/>
+        <w:rPr>
+          <w:rStyle w:val="SubtleReference"/>
+          <w:rFonts w:asciiTheme="majorHAnsi" w:eastAsiaTheme="majorEastAsia" w:hAnsiTheme="majorHAnsi" w:cstheme="majorBidi"/>
           <w:smallCaps w:val="0"/>
           <w:color w:val="2F5496" w:themeColor="accent1" w:themeShade="BF"/>
+          <w:sz w:val="32"/>
+          <w:szCs w:val="32"/>
         </w:rPr>
       </w:pPr>
       <w:r>
@@ -1383,6 +2005,25 @@
           <w:smallCaps w:val="0"/>
           <w:color w:val="2F5496" w:themeColor="accent1" w:themeShade="BF"/>
         </w:rPr>
+        <w:br w:type="page"/>
+      </w:r>
+    </w:p>
+    <w:p>
+      <w:pPr>
+        <w:pStyle w:val="Heading1"/>
+        <w:rPr>
+          <w:rStyle w:val="SubtleReference"/>
+          <w:smallCaps w:val="0"/>
+          <w:color w:val="2F5496" w:themeColor="accent1" w:themeShade="BF"/>
+        </w:rPr>
+      </w:pPr>
+      <w:r>
+        <w:rPr>
+          <w:rStyle w:val="SubtleReference"/>
+          <w:smallCaps w:val="0"/>
+          <w:color w:val="2F5496" w:themeColor="accent1" w:themeShade="BF"/>
+        </w:rPr>
+        <w:lastRenderedPageBreak/>
         <w:t>References</w:t>
       </w:r>
     </w:p>
@@ -1430,7 +2071,7 @@
       <w:r>
         <w:t xml:space="preserve"> </w:t>
       </w:r>
-      <w:hyperlink r:id="rId14" w:history="1">
+      <w:hyperlink r:id="rId16" w:history="1">
         <w:r>
           <w:rPr>
             <w:rStyle w:val="Hyperlink"/>
@@ -1633,7 +2274,7 @@
       <w:r>
         <w:t xml:space="preserve">Available at : </w:t>
       </w:r>
-      <w:hyperlink r:id="rId15" w:history="1">
+      <w:hyperlink r:id="rId17" w:history="1">
         <w:r>
           <w:rPr>
             <w:rStyle w:val="Hyperlink"/>
@@ -1650,7 +2291,6 @@
     </w:p>
     <w:p>
       <w:r>
-        <w:lastRenderedPageBreak/>
         <w:t>[</w:t>
       </w:r>
       <w:r>
@@ -1673,7 +2313,7 @@
       <w:r>
         <w:t xml:space="preserve"> Chen P, </w:t>
       </w:r>
-      <w:hyperlink r:id="rId16" w:history="1">
+      <w:hyperlink r:id="rId18" w:history="1">
         <w:r>
           <w:t>Chantharayukhonthorn</w:t>
         </w:r>
@@ -1740,7 +2380,13 @@
     <w:p/>
     <w:p>
       <w:r>
-        <w:t>[5]</w:t>
+        <w:t>[</w:t>
+      </w:r>
+      <w:r>
+        <w:t>6</w:t>
+      </w:r>
+      <w:r>
+        <w:t>]</w:t>
       </w:r>
       <w:r>
         <w:t xml:space="preserve"> Takahashi T</w:t>
@@ -1797,11 +2443,68 @@
         <w:t>[Accessed 2 Mar. 2020]</w:t>
       </w:r>
     </w:p>
-    <w:p/>
+    <w:p>
+      <w:r>
+        <w:t xml:space="preserve">[7] </w:t>
+      </w:r>
+      <w:r>
+        <w:t xml:space="preserve">Ming Gao, Andre </w:t>
+      </w:r>
+      <w:proofErr w:type="spellStart"/>
+      <w:r>
+        <w:t>Pradhana</w:t>
+      </w:r>
+      <w:proofErr w:type="spellEnd"/>
+      <w:r>
+        <w:t xml:space="preserve">, </w:t>
+      </w:r>
+      <w:proofErr w:type="spellStart"/>
+      <w:r>
+        <w:t>Xuchen</w:t>
+      </w:r>
+      <w:proofErr w:type="spellEnd"/>
+      <w:r>
+        <w:t xml:space="preserve"> Han, Qi Guo, Grant </w:t>
+      </w:r>
+      <w:proofErr w:type="spellStart"/>
+      <w:r>
+        <w:t>Kot</w:t>
+      </w:r>
+      <w:proofErr w:type="spellEnd"/>
+      <w:r>
+        <w:t xml:space="preserve">, </w:t>
+      </w:r>
+      <w:proofErr w:type="spellStart"/>
+      <w:r>
+        <w:t>Eftychios</w:t>
+      </w:r>
+      <w:proofErr w:type="spellEnd"/>
+      <w:r>
+        <w:t xml:space="preserve"> </w:t>
+      </w:r>
+      <w:proofErr w:type="spellStart"/>
+      <w:r>
+        <w:t>Sifakis</w:t>
+      </w:r>
+      <w:proofErr w:type="spellEnd"/>
+      <w:r>
+        <w:t xml:space="preserve">, and </w:t>
+      </w:r>
+      <w:proofErr w:type="spellStart"/>
+      <w:r>
+        <w:t>Chenfanfu</w:t>
+      </w:r>
+      <w:proofErr w:type="spellEnd"/>
+      <w:r>
+        <w:t xml:space="preserve"> Jiang. 2018. Animating Fluid Sediment Mixture in Particle-Laden Flows. ACM Trans. Graph. 37, 4, Article 145 (August 2018), 11 pages. DOI: 10.1145/3197517.3201309</w:t>
+      </w:r>
+    </w:p>
     <w:sectPr>
       <w:pgSz w:w="11906" w:h="16838"/>
       <w:pgMar w:top="1440" w:right="1440" w:bottom="1440" w:left="1440" w:header="708" w:footer="708" w:gutter="0"/>
+      <w:pgNumType w:start="0"/>
       <w:cols w:space="708"/>
+      <w:titlePg/>
       <w:docGrid w:linePitch="360"/>
     </w:sectPr>
   </w:body>
@@ -2501,7 +3204,731 @@
       <w:u w:val="single"/>
     </w:rPr>
   </w:style>
+  <w:style w:type="paragraph" w:styleId="NoSpacing">
+    <w:name w:val="No Spacing"/>
+    <w:link w:val="NoSpacingChar"/>
+    <w:uiPriority w:val="1"/>
+    <w:qFormat/>
+    <w:rsid w:val="00EF1574"/>
+    <w:pPr>
+      <w:spacing w:after="0" w:line="240" w:lineRule="auto"/>
+    </w:pPr>
+    <w:rPr>
+      <w:rFonts w:eastAsiaTheme="minorEastAsia"/>
+      <w:lang w:val="en-US"/>
+    </w:rPr>
+  </w:style>
+  <w:style w:type="character" w:customStyle="1" w:styleId="NoSpacingChar">
+    <w:name w:val="No Spacing Char"/>
+    <w:basedOn w:val="DefaultParagraphFont"/>
+    <w:link w:val="NoSpacing"/>
+    <w:uiPriority w:val="1"/>
+    <w:rsid w:val="00EF1574"/>
+    <w:rPr>
+      <w:rFonts w:eastAsiaTheme="minorEastAsia"/>
+      <w:lang w:val="en-US"/>
+    </w:rPr>
+  </w:style>
 </w:styles>
+</file>
+
+<file path=word/glossary/document.xml><?xml version="1.0" encoding="utf-8"?>
+<w:glossaryDocument xmlns:wpc="http://schemas.microsoft.com/office/word/2010/wordprocessingCanvas" xmlns:cx="http://schemas.microsoft.com/office/drawing/2014/chartex" xmlns:cx1="http://schemas.microsoft.com/office/drawing/2015/9/8/chartex" xmlns:cx2="http://schemas.microsoft.com/office/drawing/2015/10/21/chartex" xmlns:cx3="http://schemas.microsoft.com/office/drawing/2016/5/9/chartex" xmlns:cx4="http://schemas.microsoft.com/office/drawing/2016/5/10/chartex" xmlns:cx5="http://schemas.microsoft.com/office/drawing/2016/5/11/chartex" xmlns:cx6="http://schemas.microsoft.com/office/drawing/2016/5/12/chartex" xmlns:cx7="http://schemas.microsoft.com/office/drawing/2016/5/13/chartex" xmlns:cx8="http://schemas.microsoft.com/office/drawing/2016/5/14/chartex" xmlns:mc="http://schemas.openxmlformats.org/markup-compatibility/2006" xmlns:aink="http://schemas.microsoft.com/office/drawing/2016/ink" xmlns:am3d="http://schemas.microsoft.com/office/drawing/2017/model3d" xmlns:o="urn:schemas-microsoft-com:office:office" xmlns:r="http://schemas.openxmlformats.org/officeDocument/2006/relationships" xmlns:m="http://schemas.openxmlformats.org/officeDocument/2006/math" xmlns:v="urn:schemas-microsoft-com:vml" xmlns:wp14="http://schemas.microsoft.com/office/word/2010/wordprocessingDrawing" xmlns:wp="http://schemas.openxmlformats.org/drawingml/2006/wordprocessingDrawing" xmlns:w10="urn:schemas-microsoft-com:office:word" xmlns:w="http://schemas.openxmlformats.org/wordprocessingml/2006/main" xmlns:w14="http://schemas.microsoft.com/office/word/2010/wordml" xmlns:w15="http://schemas.microsoft.com/office/word/2012/wordml" xmlns:w16cid="http://schemas.microsoft.com/office/word/2016/wordml/cid" xmlns:w16se="http://schemas.microsoft.com/office/word/2015/wordml/symex" xmlns:wpg="http://schemas.microsoft.com/office/word/2010/wordprocessingGroup" xmlns:wpi="http://schemas.microsoft.com/office/word/2010/wordprocessingInk" xmlns:wne="http://schemas.microsoft.com/office/word/2006/wordml" xmlns:wps="http://schemas.microsoft.com/office/word/2010/wordprocessingShape" mc:Ignorable="w14 w15 w16se w16cid wp14">
+  <w:docParts>
+    <w:docPart>
+      <w:docPartPr>
+        <w:name w:val="77E6B119B04A4A0DB1302B77E5A94B5C"/>
+        <w:category>
+          <w:name w:val="General"/>
+          <w:gallery w:val="placeholder"/>
+        </w:category>
+        <w:types>
+          <w:type w:val="bbPlcHdr"/>
+        </w:types>
+        <w:behaviors>
+          <w:behavior w:val="content"/>
+        </w:behaviors>
+        <w:guid w:val="{1A912552-00BC-48DF-AE16-015CA4BD71CF}"/>
+      </w:docPartPr>
+      <w:docPartBody>
+        <w:p>
+          <w:pPr>
+            <w:pStyle w:val="77E6B119B04A4A0DB1302B77E5A94B5C"/>
+          </w:pPr>
+          <w:r>
+            <w:rPr>
+              <w:color w:val="2F5496" w:themeColor="accent1" w:themeShade="BF"/>
+              <w:sz w:val="24"/>
+              <w:szCs w:val="24"/>
+            </w:rPr>
+            <w:t>[Company name]</w:t>
+          </w:r>
+        </w:p>
+      </w:docPartBody>
+    </w:docPart>
+    <w:docPart>
+      <w:docPartPr>
+        <w:name w:val="5C754FA4F21F4D43A8267E8DB4A39789"/>
+        <w:category>
+          <w:name w:val="General"/>
+          <w:gallery w:val="placeholder"/>
+        </w:category>
+        <w:types>
+          <w:type w:val="bbPlcHdr"/>
+        </w:types>
+        <w:behaviors>
+          <w:behavior w:val="content"/>
+        </w:behaviors>
+        <w:guid w:val="{AC64604D-CBA6-4BAE-808D-A0A9A91147B2}"/>
+      </w:docPartPr>
+      <w:docPartBody>
+        <w:p>
+          <w:pPr>
+            <w:pStyle w:val="5C754FA4F21F4D43A8267E8DB4A39789"/>
+          </w:pPr>
+          <w:r>
+            <w:rPr>
+              <w:rFonts w:asciiTheme="majorHAnsi" w:eastAsiaTheme="majorEastAsia" w:hAnsiTheme="majorHAnsi" w:cstheme="majorBidi"/>
+              <w:color w:val="4472C4" w:themeColor="accent1"/>
+              <w:sz w:val="88"/>
+              <w:szCs w:val="88"/>
+            </w:rPr>
+            <w:t>[Document title]</w:t>
+          </w:r>
+        </w:p>
+      </w:docPartBody>
+    </w:docPart>
+    <w:docPart>
+      <w:docPartPr>
+        <w:name w:val="B9E39C36C04E4AB497D055FA643F19AD"/>
+        <w:category>
+          <w:name w:val="General"/>
+          <w:gallery w:val="placeholder"/>
+        </w:category>
+        <w:types>
+          <w:type w:val="bbPlcHdr"/>
+        </w:types>
+        <w:behaviors>
+          <w:behavior w:val="content"/>
+        </w:behaviors>
+        <w:guid w:val="{7BE5B08B-80AE-4BFE-9ED3-E2882C7FEA4F}"/>
+      </w:docPartPr>
+      <w:docPartBody>
+        <w:p>
+          <w:pPr>
+            <w:pStyle w:val="B9E39C36C04E4AB497D055FA643F19AD"/>
+          </w:pPr>
+          <w:r>
+            <w:rPr>
+              <w:color w:val="2F5496" w:themeColor="accent1" w:themeShade="BF"/>
+              <w:sz w:val="24"/>
+              <w:szCs w:val="24"/>
+            </w:rPr>
+            <w:t>[Document subtitle]</w:t>
+          </w:r>
+        </w:p>
+      </w:docPartBody>
+    </w:docPart>
+    <w:docPart>
+      <w:docPartPr>
+        <w:name w:val="73BFD18BB433448BA3CB4BF7BA1F61AC"/>
+        <w:category>
+          <w:name w:val="General"/>
+          <w:gallery w:val="placeholder"/>
+        </w:category>
+        <w:types>
+          <w:type w:val="bbPlcHdr"/>
+        </w:types>
+        <w:behaviors>
+          <w:behavior w:val="content"/>
+        </w:behaviors>
+        <w:guid w:val="{877C86C8-42BB-4336-8D76-21C0855347FA}"/>
+      </w:docPartPr>
+      <w:docPartBody>
+        <w:p>
+          <w:pPr>
+            <w:pStyle w:val="73BFD18BB433448BA3CB4BF7BA1F61AC"/>
+          </w:pPr>
+          <w:r>
+            <w:rPr>
+              <w:color w:val="4472C4" w:themeColor="accent1"/>
+              <w:sz w:val="28"/>
+              <w:szCs w:val="28"/>
+            </w:rPr>
+            <w:t>[Author name]</w:t>
+          </w:r>
+        </w:p>
+      </w:docPartBody>
+    </w:docPart>
+    <w:docPart>
+      <w:docPartPr>
+        <w:name w:val="BCF5D822D7CF4C3DA40AB143D8D37077"/>
+        <w:category>
+          <w:name w:val="General"/>
+          <w:gallery w:val="placeholder"/>
+        </w:category>
+        <w:types>
+          <w:type w:val="bbPlcHdr"/>
+        </w:types>
+        <w:behaviors>
+          <w:behavior w:val="content"/>
+        </w:behaviors>
+        <w:guid w:val="{1B524C95-61E7-4B96-94C1-A9ED965FAD1A}"/>
+      </w:docPartPr>
+      <w:docPartBody>
+        <w:p>
+          <w:pPr>
+            <w:pStyle w:val="BCF5D822D7CF4C3DA40AB143D8D37077"/>
+          </w:pPr>
+          <w:r>
+            <w:rPr>
+              <w:color w:val="4472C4" w:themeColor="accent1"/>
+              <w:sz w:val="28"/>
+              <w:szCs w:val="28"/>
+            </w:rPr>
+            <w:t>[Date]</w:t>
+          </w:r>
+        </w:p>
+      </w:docPartBody>
+    </w:docPart>
+  </w:docParts>
+</w:glossaryDocument>
+</file>
+
+<file path=word/glossary/fontTable.xml><?xml version="1.0" encoding="utf-8"?>
+<w:fonts xmlns:mc="http://schemas.openxmlformats.org/markup-compatibility/2006" xmlns:r="http://schemas.openxmlformats.org/officeDocument/2006/relationships" xmlns:w="http://schemas.openxmlformats.org/wordprocessingml/2006/main" xmlns:w14="http://schemas.microsoft.com/office/word/2010/wordml" xmlns:w15="http://schemas.microsoft.com/office/word/2012/wordml" xmlns:w16cid="http://schemas.microsoft.com/office/word/2016/wordml/cid" xmlns:w16se="http://schemas.microsoft.com/office/word/2015/wordml/symex" mc:Ignorable="w14 w15 w16se w16cid">
+  <w:font w:name="Calibri">
+    <w:panose1 w:val="020F0502020204030204"/>
+    <w:charset w:val="00"/>
+    <w:family w:val="swiss"/>
+    <w:pitch w:val="variable"/>
+    <w:sig w:usb0="E00002FF" w:usb1="4000ACFF" w:usb2="00000001" w:usb3="00000000" w:csb0="0000019F" w:csb1="00000000"/>
+  </w:font>
+  <w:font w:name="Times New Roman">
+    <w:panose1 w:val="02020603050405020304"/>
+    <w:charset w:val="00"/>
+    <w:family w:val="roman"/>
+    <w:pitch w:val="variable"/>
+    <w:sig w:usb0="E0002AFF" w:usb1="C0007843" w:usb2="00000009" w:usb3="00000000" w:csb0="000001FF" w:csb1="00000000"/>
+  </w:font>
+  <w:font w:name="Calibri Light">
+    <w:panose1 w:val="020F0302020204030204"/>
+    <w:charset w:val="00"/>
+    <w:family w:val="swiss"/>
+    <w:pitch w:val="variable"/>
+    <w:sig w:usb0="A00002EF" w:usb1="4000207B" w:usb2="00000000" w:usb3="00000000" w:csb0="0000009F" w:csb1="00000000"/>
+  </w:font>
+  <w:font w:name="Arial">
+    <w:panose1 w:val="020B0604020202020204"/>
+    <w:charset w:val="00"/>
+    <w:family w:val="swiss"/>
+    <w:pitch w:val="variable"/>
+    <w:sig w:usb0="E0002AFF" w:usb1="C0007843" w:usb2="00000009" w:usb3="00000000" w:csb0="000001FF" w:csb1="00000000"/>
+  </w:font>
+  <w:font w:name="&amp;quot">
+    <w:altName w:val="Cambria"/>
+    <w:panose1 w:val="00000000000000000000"/>
+    <w:charset w:val="00"/>
+    <w:family w:val="roman"/>
+    <w:notTrueType/>
+    <w:pitch w:val="default"/>
+  </w:font>
+</w:fonts>
+</file>
+
+<file path=word/glossary/settings.xml><?xml version="1.0" encoding="utf-8"?>
+<w:settings xmlns:mc="http://schemas.openxmlformats.org/markup-compatibility/2006" xmlns:o="urn:schemas-microsoft-com:office:office" xmlns:r="http://schemas.openxmlformats.org/officeDocument/2006/relationships" xmlns:m="http://schemas.openxmlformats.org/officeDocument/2006/math" xmlns:v="urn:schemas-microsoft-com:vml" xmlns:w10="urn:schemas-microsoft-com:office:word" xmlns:w="http://schemas.openxmlformats.org/wordprocessingml/2006/main" xmlns:w14="http://schemas.microsoft.com/office/word/2010/wordml" xmlns:w15="http://schemas.microsoft.com/office/word/2012/wordml" xmlns:w16cid="http://schemas.microsoft.com/office/word/2016/wordml/cid" xmlns:w16se="http://schemas.microsoft.com/office/word/2015/wordml/symex" xmlns:sl="http://schemas.openxmlformats.org/schemaLibrary/2006/main" mc:Ignorable="w14 w15 w16se w16cid">
+  <w:view w:val="normal"/>
+  <w:defaultTabStop w:val="720"/>
+  <w:characterSpacingControl w:val="doNotCompress"/>
+  <w:compat>
+    <w:useFELayout/>
+    <w:compatSetting w:name="compatibilityMode" w:uri="http://schemas.microsoft.com/office/word" w:val="15"/>
+    <w:compatSetting w:name="overrideTableStyleFontSizeAndJustification" w:uri="http://schemas.microsoft.com/office/word" w:val="1"/>
+    <w:compatSetting w:name="enableOpenTypeFeatures" w:uri="http://schemas.microsoft.com/office/word" w:val="1"/>
+    <w:compatSetting w:name="doNotFlipMirrorIndents" w:uri="http://schemas.microsoft.com/office/word" w:val="1"/>
+    <w:compatSetting w:name="differentiateMultirowTableHeaders" w:uri="http://schemas.microsoft.com/office/word" w:val="1"/>
+    <w:compatSetting w:name="useWord2013TrackBottomHyphenation" w:uri="http://schemas.microsoft.com/office/word" w:val="0"/>
+  </w:compat>
+  <w:rsids>
+    <w:rsidRoot w:val="00E04AB1"/>
+    <w:rsid w:val="009A1C3C"/>
+    <w:rsid w:val="00E04AB1"/>
+  </w:rsids>
+  <m:mathPr>
+    <m:mathFont m:val="Cambria Math"/>
+    <m:brkBin m:val="before"/>
+    <m:brkBinSub m:val="--"/>
+    <m:smallFrac m:val="0"/>
+    <m:dispDef/>
+    <m:lMargin m:val="0"/>
+    <m:rMargin m:val="0"/>
+    <m:defJc m:val="centerGroup"/>
+    <m:wrapIndent m:val="1440"/>
+    <m:intLim m:val="subSup"/>
+    <m:naryLim m:val="undOvr"/>
+  </m:mathPr>
+  <w:themeFontLang w:val="en-AU"/>
+  <w:clrSchemeMapping w:bg1="light1" w:t1="dark1" w:bg2="light2" w:t2="dark2" w:accent1="accent1" w:accent2="accent2" w:accent3="accent3" w:accent4="accent4" w:accent5="accent5" w:accent6="accent6" w:hyperlink="hyperlink" w:followedHyperlink="followedHyperlink"/>
+  <w:decimalSymbol w:val="."/>
+  <w:listSeparator w:val=","/>
+  <w15:chartTrackingRefBased/>
+</w:settings>
+</file>
+
+<file path=word/glossary/styles.xml><?xml version="1.0" encoding="utf-8"?>
+<w:styles xmlns:mc="http://schemas.openxmlformats.org/markup-compatibility/2006" xmlns:r="http://schemas.openxmlformats.org/officeDocument/2006/relationships" xmlns:w="http://schemas.openxmlformats.org/wordprocessingml/2006/main" xmlns:w14="http://schemas.microsoft.com/office/word/2010/wordml" xmlns:w15="http://schemas.microsoft.com/office/word/2012/wordml" xmlns:w16cid="http://schemas.microsoft.com/office/word/2016/wordml/cid" xmlns:w16se="http://schemas.microsoft.com/office/word/2015/wordml/symex" mc:Ignorable="w14 w15 w16se w16cid">
+  <w:docDefaults>
+    <w:rPrDefault>
+      <w:rPr>
+        <w:rFonts w:asciiTheme="minorHAnsi" w:eastAsiaTheme="minorEastAsia" w:hAnsiTheme="minorHAnsi" w:cstheme="minorBidi"/>
+        <w:sz w:val="22"/>
+        <w:szCs w:val="22"/>
+        <w:lang w:val="en-AU" w:eastAsia="en-AU" w:bidi="ar-SA"/>
+      </w:rPr>
+    </w:rPrDefault>
+    <w:pPrDefault>
+      <w:pPr>
+        <w:spacing w:after="160" w:line="259" w:lineRule="auto"/>
+      </w:pPr>
+    </w:pPrDefault>
+  </w:docDefaults>
+  <w:latentStyles w:defLockedState="0" w:defUIPriority="99" w:defSemiHidden="0" w:defUnhideWhenUsed="0" w:defQFormat="0" w:count="375">
+    <w:lsdException w:name="Normal" w:uiPriority="0" w:qFormat="1"/>
+    <w:lsdException w:name="heading 1" w:uiPriority="9" w:qFormat="1"/>
+    <w:lsdException w:name="heading 2" w:semiHidden="1" w:uiPriority="9" w:unhideWhenUsed="1" w:qFormat="1"/>
+    <w:lsdException w:name="heading 3" w:semiHidden="1" w:uiPriority="9" w:unhideWhenUsed="1" w:qFormat="1"/>
+    <w:lsdException w:name="heading 4" w:semiHidden="1" w:uiPriority="9" w:unhideWhenUsed="1" w:qFormat="1"/>
+    <w:lsdException w:name="heading 5" w:semiHidden="1" w:uiPriority="9" w:unhideWhenUsed="1" w:qFormat="1"/>
+    <w:lsdException w:name="heading 6" w:semiHidden="1" w:uiPriority="9" w:unhideWhenUsed="1" w:qFormat="1"/>
+    <w:lsdException w:name="heading 7" w:semiHidden="1" w:uiPriority="9" w:unhideWhenUsed="1" w:qFormat="1"/>
+    <w:lsdException w:name="heading 8" w:semiHidden="1" w:uiPriority="9" w:unhideWhenUsed="1" w:qFormat="1"/>
+    <w:lsdException w:name="heading 9" w:semiHidden="1" w:uiPriority="9" w:unhideWhenUsed="1" w:qFormat="1"/>
+    <w:lsdException w:name="index 1" w:semiHidden="1" w:unhideWhenUsed="1"/>
+    <w:lsdException w:name="index 2" w:semiHidden="1" w:unhideWhenUsed="1"/>
+    <w:lsdException w:name="index 3" w:semiHidden="1" w:unhideWhenUsed="1"/>
+    <w:lsdException w:name="index 4" w:semiHidden="1" w:unhideWhenUsed="1"/>
+    <w:lsdException w:name="index 5" w:semiHidden="1" w:unhideWhenUsed="1"/>
+    <w:lsdException w:name="index 6" w:semiHidden="1" w:unhideWhenUsed="1"/>
+    <w:lsdException w:name="index 7" w:semiHidden="1" w:unhideWhenUsed="1"/>
+    <w:lsdException w:name="index 8" w:semiHidden="1" w:unhideWhenUsed="1"/>
+    <w:lsdException w:name="index 9" w:semiHidden="1" w:unhideWhenUsed="1"/>
+    <w:lsdException w:name="toc 1" w:semiHidden="1" w:uiPriority="39" w:unhideWhenUsed="1"/>
+    <w:lsdException w:name="toc 2" w:semiHidden="1" w:uiPriority="39" w:unhideWhenUsed="1"/>
+    <w:lsdException w:name="toc 3" w:semiHidden="1" w:uiPriority="39" w:unhideWhenUsed="1"/>
+    <w:lsdException w:name="toc 4" w:semiHidden="1" w:uiPriority="39" w:unhideWhenUsed="1"/>
+    <w:lsdException w:name="toc 5" w:semiHidden="1" w:uiPriority="39" w:unhideWhenUsed="1"/>
+    <w:lsdException w:name="toc 6" w:semiHidden="1" w:uiPriority="39" w:unhideWhenUsed="1"/>
+    <w:lsdException w:name="toc 7" w:semiHidden="1" w:uiPriority="39" w:unhideWhenUsed="1"/>
+    <w:lsdException w:name="toc 8" w:semiHidden="1" w:uiPriority="39" w:unhideWhenUsed="1"/>
+    <w:lsdException w:name="toc 9" w:semiHidden="1" w:uiPriority="39" w:unhideWhenUsed="1"/>
+    <w:lsdException w:name="Normal Indent" w:semiHidden="1" w:unhideWhenUsed="1"/>
+    <w:lsdException w:name="footnote text" w:semiHidden="1" w:unhideWhenUsed="1"/>
+    <w:lsdException w:name="annotation text" w:semiHidden="1" w:unhideWhenUsed="1"/>
+    <w:lsdException w:name="header" w:semiHidden="1" w:unhideWhenUsed="1"/>
+    <w:lsdException w:name="footer" w:semiHidden="1" w:unhideWhenUsed="1"/>
+    <w:lsdException w:name="index heading" w:semiHidden="1" w:unhideWhenUsed="1"/>
+    <w:lsdException w:name="caption" w:semiHidden="1" w:uiPriority="35" w:unhideWhenUsed="1" w:qFormat="1"/>
+    <w:lsdException w:name="table of figures" w:semiHidden="1" w:unhideWhenUsed="1"/>
+    <w:lsdException w:name="envelope address" w:semiHidden="1" w:unhideWhenUsed="1"/>
+    <w:lsdException w:name="envelope return" w:semiHidden="1" w:unhideWhenUsed="1"/>
+    <w:lsdException w:name="footnote reference" w:semiHidden="1" w:unhideWhenUsed="1"/>
+    <w:lsdException w:name="annotation reference" w:semiHidden="1" w:unhideWhenUsed="1"/>
+    <w:lsdException w:name="line number" w:semiHidden="1" w:unhideWhenUsed="1"/>
+    <w:lsdException w:name="page number" w:semiHidden="1" w:unhideWhenUsed="1"/>
+    <w:lsdException w:name="endnote reference" w:semiHidden="1" w:unhideWhenUsed="1"/>
+    <w:lsdException w:name="endnote text" w:semiHidden="1" w:unhideWhenUsed="1"/>
+    <w:lsdException w:name="table of authorities" w:semiHidden="1" w:unhideWhenUsed="1"/>
+    <w:lsdException w:name="macro" w:semiHidden="1" w:unhideWhenUsed="1"/>
+    <w:lsdException w:name="toa heading" w:semiHidden="1" w:unhideWhenUsed="1"/>
+    <w:lsdException w:name="List" w:semiHidden="1" w:unhideWhenUsed="1"/>
+    <w:lsdException w:name="List Bullet" w:semiHidden="1" w:unhideWhenUsed="1"/>
+    <w:lsdException w:name="List Number" w:semiHidden="1" w:unhideWhenUsed="1"/>
+    <w:lsdException w:name="List 2" w:semiHidden="1" w:unhideWhenUsed="1"/>
+    <w:lsdException w:name="List 3" w:semiHidden="1" w:unhideWhenUsed="1"/>
+    <w:lsdException w:name="List 4" w:semiHidden="1" w:unhideWhenUsed="1"/>
+    <w:lsdException w:name="List 5" w:semiHidden="1" w:unhideWhenUsed="1"/>
+    <w:lsdException w:name="List Bullet 2" w:semiHidden="1" w:unhideWhenUsed="1"/>
+    <w:lsdException w:name="List Bullet 3" w:semiHidden="1" w:unhideWhenUsed="1"/>
+    <w:lsdException w:name="List Bullet 4" w:semiHidden="1" w:unhideWhenUsed="1"/>
+    <w:lsdException w:name="List Bullet 5" w:semiHidden="1" w:unhideWhenUsed="1"/>
+    <w:lsdException w:name="List Number 2" w:semiHidden="1" w:unhideWhenUsed="1"/>
+    <w:lsdException w:name="List Number 3" w:semiHidden="1" w:unhideWhenUsed="1"/>
+    <w:lsdException w:name="List Number 4" w:semiHidden="1" w:unhideWhenUsed="1"/>
+    <w:lsdException w:name="List Number 5" w:semiHidden="1" w:unhideWhenUsed="1"/>
+    <w:lsdException w:name="Title" w:uiPriority="10" w:qFormat="1"/>
+    <w:lsdException w:name="Closing" w:semiHidden="1" w:unhideWhenUsed="1"/>
+    <w:lsdException w:name="Signature" w:semiHidden="1" w:unhideWhenUsed="1"/>
+    <w:lsdException w:name="Default Paragraph Font" w:semiHidden="1" w:uiPriority="1" w:unhideWhenUsed="1"/>
+    <w:lsdException w:name="Body Text" w:semiHidden="1" w:unhideWhenUsed="1"/>
+    <w:lsdException w:name="Body Text Indent" w:semiHidden="1" w:unhideWhenUsed="1"/>
+    <w:lsdException w:name="List Continue" w:semiHidden="1" w:unhideWhenUsed="1"/>
+    <w:lsdException w:name="List Continue 2" w:semiHidden="1" w:unhideWhenUsed="1"/>
+    <w:lsdException w:name="List Continue 3" w:semiHidden="1" w:unhideWhenUsed="1"/>
+    <w:lsdException w:name="List Continue 4" w:semiHidden="1" w:unhideWhenUsed="1"/>
+    <w:lsdException w:name="List Continue 5" w:semiHidden="1" w:unhideWhenUsed="1"/>
+    <w:lsdException w:name="Message Header" w:semiHidden="1" w:unhideWhenUsed="1"/>
+    <w:lsdException w:name="Subtitle" w:uiPriority="11" w:qFormat="1"/>
+    <w:lsdException w:name="Salutation" w:semiHidden="1" w:unhideWhenUsed="1"/>
+    <w:lsdException w:name="Date" w:semiHidden="1" w:unhideWhenUsed="1"/>
+    <w:lsdException w:name="Body Text First Indent" w:semiHidden="1" w:unhideWhenUsed="1"/>
+    <w:lsdException w:name="Body Text First Indent 2" w:semiHidden="1" w:unhideWhenUsed="1"/>
+    <w:lsdException w:name="Note Heading" w:semiHidden="1" w:unhideWhenUsed="1"/>
+    <w:lsdException w:name="Body Text 2" w:semiHidden="1" w:unhideWhenUsed="1"/>
+    <w:lsdException w:name="Body Text 3" w:semiHidden="1" w:unhideWhenUsed="1"/>
+    <w:lsdException w:name="Body Text Indent 2" w:semiHidden="1" w:unhideWhenUsed="1"/>
+    <w:lsdException w:name="Body Text Indent 3" w:semiHidden="1" w:unhideWhenUsed="1"/>
+    <w:lsdException w:name="Block Text" w:semiHidden="1" w:unhideWhenUsed="1"/>
+    <w:lsdException w:name="Hyperlink" w:semiHidden="1" w:unhideWhenUsed="1"/>
+    <w:lsdException w:name="FollowedHyperlink" w:semiHidden="1" w:unhideWhenUsed="1"/>
+    <w:lsdException w:name="Strong" w:uiPriority="22" w:qFormat="1"/>
+    <w:lsdException w:name="Emphasis" w:uiPriority="20" w:qFormat="1"/>
+    <w:lsdException w:name="Document Map" w:semiHidden="1" w:unhideWhenUsed="1"/>
+    <w:lsdException w:name="Plain Text" w:semiHidden="1" w:unhideWhenUsed="1"/>
+    <w:lsdException w:name="E-mail Signature" w:semiHidden="1" w:unhideWhenUsed="1"/>
+    <w:lsdException w:name="HTML Top of Form" w:semiHidden="1" w:unhideWhenUsed="1"/>
+    <w:lsdException w:name="HTML Bottom of Form" w:semiHidden="1" w:unhideWhenUsed="1"/>
+    <w:lsdException w:name="Normal (Web)" w:semiHidden="1" w:unhideWhenUsed="1"/>
+    <w:lsdException w:name="HTML Acronym" w:semiHidden="1" w:unhideWhenUsed="1"/>
+    <w:lsdException w:name="HTML Address" w:semiHidden="1" w:unhideWhenUsed="1"/>
+    <w:lsdException w:name="HTML Cite" w:semiHidden="1" w:unhideWhenUsed="1"/>
+    <w:lsdException w:name="HTML Code" w:semiHidden="1" w:unhideWhenUsed="1"/>
+    <w:lsdException w:name="HTML Definition" w:semiHidden="1" w:unhideWhenUsed="1"/>
+    <w:lsdException w:name="HTML Keyboard" w:semiHidden="1" w:unhideWhenUsed="1"/>
+    <w:lsdException w:name="HTML Preformatted" w:semiHidden="1" w:unhideWhenUsed="1"/>
+    <w:lsdException w:name="HTML Sample" w:semiHidden="1" w:unhideWhenUsed="1"/>
+    <w:lsdException w:name="HTML Typewriter" w:semiHidden="1" w:unhideWhenUsed="1"/>
+    <w:lsdException w:name="HTML Variable" w:semiHidden="1" w:unhideWhenUsed="1"/>
+    <w:lsdException w:name="Normal Table" w:semiHidden="1" w:unhideWhenUsed="1"/>
+    <w:lsdException w:name="annotation subject" w:semiHidden="1" w:unhideWhenUsed="1"/>
+    <w:lsdException w:name="No List" w:semiHidden="1" w:unhideWhenUsed="1"/>
+    <w:lsdException w:name="Outline List 1" w:semiHidden="1" w:unhideWhenUsed="1"/>
+    <w:lsdException w:name="Outline List 2" w:semiHidden="1" w:unhideWhenUsed="1"/>
+    <w:lsdException w:name="Outline List 3" w:semiHidden="1" w:unhideWhenUsed="1"/>
+    <w:lsdException w:name="Table Simple 1" w:semiHidden="1" w:unhideWhenUsed="1"/>
+    <w:lsdException w:name="Table Simple 2" w:semiHidden="1" w:unhideWhenUsed="1"/>
+    <w:lsdException w:name="Table Simple 3" w:semiHidden="1" w:unhideWhenUsed="1"/>
+    <w:lsdException w:name="Table Classic 1" w:semiHidden="1" w:unhideWhenUsed="1"/>
+    <w:lsdException w:name="Table Classic 2" w:semiHidden="1" w:unhideWhenUsed="1"/>
+    <w:lsdException w:name="Table Classic 3" w:semiHidden="1" w:unhideWhenUsed="1"/>
+    <w:lsdException w:name="Table Classic 4" w:semiHidden="1" w:unhideWhenUsed="1"/>
+    <w:lsdException w:name="Table Colorful 1" w:semiHidden="1" w:unhideWhenUsed="1"/>
+    <w:lsdException w:name="Table Colorful 2" w:semiHidden="1" w:unhideWhenUsed="1"/>
+    <w:lsdException w:name="Table Colorful 3" w:semiHidden="1" w:unhideWhenUsed="1"/>
+    <w:lsdException w:name="Table Columns 1" w:semiHidden="1" w:unhideWhenUsed="1"/>
+    <w:lsdException w:name="Table Columns 2" w:semiHidden="1" w:unhideWhenUsed="1"/>
+    <w:lsdException w:name="Table Columns 3" w:semiHidden="1" w:unhideWhenUsed="1"/>
+    <w:lsdException w:name="Table Columns 4" w:semiHidden="1" w:unhideWhenUsed="1"/>
+    <w:lsdException w:name="Table Columns 5" w:semiHidden="1" w:unhideWhenUsed="1"/>
+    <w:lsdException w:name="Table Grid 1" w:semiHidden="1" w:unhideWhenUsed="1"/>
+    <w:lsdException w:name="Table Grid 2" w:semiHidden="1" w:unhideWhenUsed="1"/>
+    <w:lsdException w:name="Table Grid 3" w:semiHidden="1" w:unhideWhenUsed="1"/>
+    <w:lsdException w:name="Table Grid 4" w:semiHidden="1" w:unhideWhenUsed="1"/>
+    <w:lsdException w:name="Table Grid 5" w:semiHidden="1" w:unhideWhenUsed="1"/>
+    <w:lsdException w:name="Table Grid 6" w:semiHidden="1" w:unhideWhenUsed="1"/>
+    <w:lsdException w:name="Table Grid 7" w:semiHidden="1" w:unhideWhenUsed="1"/>
+    <w:lsdException w:name="Table Grid 8" w:semiHidden="1" w:unhideWhenUsed="1"/>
+    <w:lsdException w:name="Table List 1" w:semiHidden="1" w:unhideWhenUsed="1"/>
+    <w:lsdException w:name="Table List 2" w:semiHidden="1" w:unhideWhenUsed="1"/>
+    <w:lsdException w:name="Table List 3" w:semiHidden="1" w:unhideWhenUsed="1"/>
+    <w:lsdException w:name="Table List 4" w:semiHidden="1" w:unhideWhenUsed="1"/>
+    <w:lsdException w:name="Table List 5" w:semiHidden="1" w:unhideWhenUsed="1"/>
+    <w:lsdException w:name="Table List 6" w:semiHidden="1" w:unhideWhenUsed="1"/>
+    <w:lsdException w:name="Table List 7" w:semiHidden="1" w:unhideWhenUsed="1"/>
+    <w:lsdException w:name="Table List 8" w:semiHidden="1" w:unhideWhenUsed="1"/>
+    <w:lsdException w:name="Table 3D effects 1" w:semiHidden="1" w:unhideWhenUsed="1"/>
+    <w:lsdException w:name="Table 3D effects 2" w:semiHidden="1" w:unhideWhenUsed="1"/>
+    <w:lsdException w:name="Table 3D effects 3" w:semiHidden="1" w:unhideWhenUsed="1"/>
+    <w:lsdException w:name="Table Contemporary" w:semiHidden="1" w:unhideWhenUsed="1"/>
+    <w:lsdException w:name="Table Elegant" w:semiHidden="1" w:unhideWhenUsed="1"/>
+    <w:lsdException w:name="Table Professional" w:semiHidden="1" w:unhideWhenUsed="1"/>
+    <w:lsdException w:name="Table Subtle 1" w:semiHidden="1" w:unhideWhenUsed="1"/>
+    <w:lsdException w:name="Table Subtle 2" w:semiHidden="1" w:unhideWhenUsed="1"/>
+    <w:lsdException w:name="Table Web 1" w:semiHidden="1" w:unhideWhenUsed="1"/>
+    <w:lsdException w:name="Table Web 2" w:semiHidden="1" w:unhideWhenUsed="1"/>
+    <w:lsdException w:name="Table Web 3" w:semiHidden="1" w:unhideWhenUsed="1"/>
+    <w:lsdException w:name="Balloon Text" w:semiHidden="1" w:unhideWhenUsed="1"/>
+    <w:lsdException w:name="Table Grid" w:uiPriority="39"/>
+    <w:lsdException w:name="Table Theme" w:semiHidden="1" w:unhideWhenUsed="1"/>
+    <w:lsdException w:name="Placeholder Text" w:semiHidden="1"/>
+    <w:lsdException w:name="No Spacing" w:uiPriority="1" w:qFormat="1"/>
+    <w:lsdException w:name="Light Shading" w:uiPriority="60"/>
+    <w:lsdException w:name="Light List" w:uiPriority="61"/>
+    <w:lsdException w:name="Light Grid" w:uiPriority="62"/>
+    <w:lsdException w:name="Medium Shading 1" w:uiPriority="63"/>
+    <w:lsdException w:name="Medium Shading 2" w:uiPriority="64"/>
+    <w:lsdException w:name="Medium List 1" w:uiPriority="65"/>
+    <w:lsdException w:name="Medium List 2" w:uiPriority="66"/>
+    <w:lsdException w:name="Medium Grid 1" w:uiPriority="67"/>
+    <w:lsdException w:name="Medium Grid 2" w:uiPriority="68"/>
+    <w:lsdException w:name="Medium Grid 3" w:uiPriority="69"/>
+    <w:lsdException w:name="Dark List" w:uiPriority="70"/>
+    <w:lsdException w:name="Colorful Shading" w:uiPriority="71"/>
+    <w:lsdException w:name="Colorful List" w:uiPriority="72"/>
+    <w:lsdException w:name="Colorful Grid" w:uiPriority="73"/>
+    <w:lsdException w:name="Light Shading Accent 1" w:uiPriority="60"/>
+    <w:lsdException w:name="Light List Accent 1" w:uiPriority="61"/>
+    <w:lsdException w:name="Light Grid Accent 1" w:uiPriority="62"/>
+    <w:lsdException w:name="Medium Shading 1 Accent 1" w:uiPriority="63"/>
+    <w:lsdException w:name="Medium Shading 2 Accent 1" w:uiPriority="64"/>
+    <w:lsdException w:name="Medium List 1 Accent 1" w:uiPriority="65"/>
+    <w:lsdException w:name="Revision" w:semiHidden="1"/>
+    <w:lsdException w:name="List Paragraph" w:uiPriority="34" w:qFormat="1"/>
+    <w:lsdException w:name="Quote" w:uiPriority="29" w:qFormat="1"/>
+    <w:lsdException w:name="Intense Quote" w:uiPriority="30" w:qFormat="1"/>
+    <w:lsdException w:name="Medium List 2 Accent 1" w:uiPriority="66"/>
+    <w:lsdException w:name="Medium Grid 1 Accent 1" w:uiPriority="67"/>
+    <w:lsdException w:name="Medium Grid 2 Accent 1" w:uiPriority="68"/>
+    <w:lsdException w:name="Medium Grid 3 Accent 1" w:uiPriority="69"/>
+    <w:lsdException w:name="Dark List Accent 1" w:uiPriority="70"/>
+    <w:lsdException w:name="Colorful Shading Accent 1" w:uiPriority="71"/>
+    <w:lsdException w:name="Colorful List Accent 1" w:uiPriority="72"/>
+    <w:lsdException w:name="Colorful Grid Accent 1" w:uiPriority="73"/>
+    <w:lsdException w:name="Light Shading Accent 2" w:uiPriority="60"/>
+    <w:lsdException w:name="Light List Accent 2" w:uiPriority="61"/>
+    <w:lsdException w:name="Light Grid Accent 2" w:uiPriority="62"/>
+    <w:lsdException w:name="Medium Shading 1 Accent 2" w:uiPriority="63"/>
+    <w:lsdException w:name="Medium Shading 2 Accent 2" w:uiPriority="64"/>
+    <w:lsdException w:name="Medium List 1 Accent 2" w:uiPriority="65"/>
+    <w:lsdException w:name="Medium List 2 Accent 2" w:uiPriority="66"/>
+    <w:lsdException w:name="Medium Grid 1 Accent 2" w:uiPriority="67"/>
+    <w:lsdException w:name="Medium Grid 2 Accent 2" w:uiPriority="68"/>
+    <w:lsdException w:name="Medium Grid 3 Accent 2" w:uiPriority="69"/>
+    <w:lsdException w:name="Dark List Accent 2" w:uiPriority="70"/>
+    <w:lsdException w:name="Colorful Shading Accent 2" w:uiPriority="71"/>
+    <w:lsdException w:name="Colorful List Accent 2" w:uiPriority="72"/>
+    <w:lsdException w:name="Colorful Grid Accent 2" w:uiPriority="73"/>
+    <w:lsdException w:name="Light Shading Accent 3" w:uiPriority="60"/>
+    <w:lsdException w:name="Light List Accent 3" w:uiPriority="61"/>
+    <w:lsdException w:name="Light Grid Accent 3" w:uiPriority="62"/>
+    <w:lsdException w:name="Medium Shading 1 Accent 3" w:uiPriority="63"/>
+    <w:lsdException w:name="Medium Shading 2 Accent 3" w:uiPriority="64"/>
+    <w:lsdException w:name="Medium List 1 Accent 3" w:uiPriority="65"/>
+    <w:lsdException w:name="Medium List 2 Accent 3" w:uiPriority="66"/>
+    <w:lsdException w:name="Medium Grid 1 Accent 3" w:uiPriority="67"/>
+    <w:lsdException w:name="Medium Grid 2 Accent 3" w:uiPriority="68"/>
+    <w:lsdException w:name="Medium Grid 3 Accent 3" w:uiPriority="69"/>
+    <w:lsdException w:name="Dark List Accent 3" w:uiPriority="70"/>
+    <w:lsdException w:name="Colorful Shading Accent 3" w:uiPriority="71"/>
+    <w:lsdException w:name="Colorful List Accent 3" w:uiPriority="72"/>
+    <w:lsdException w:name="Colorful Grid Accent 3" w:uiPriority="73"/>
+    <w:lsdException w:name="Light Shading Accent 4" w:uiPriority="60"/>
+    <w:lsdException w:name="Light List Accent 4" w:uiPriority="61"/>
+    <w:lsdException w:name="Light Grid Accent 4" w:uiPriority="62"/>
+    <w:lsdException w:name="Medium Shading 1 Accent 4" w:uiPriority="63"/>
+    <w:lsdException w:name="Medium Shading 2 Accent 4" w:uiPriority="64"/>
+    <w:lsdException w:name="Medium List 1 Accent 4" w:uiPriority="65"/>
+    <w:lsdException w:name="Medium List 2 Accent 4" w:uiPriority="66"/>
+    <w:lsdException w:name="Medium Grid 1 Accent 4" w:uiPriority="67"/>
+    <w:lsdException w:name="Medium Grid 2 Accent 4" w:uiPriority="68"/>
+    <w:lsdException w:name="Medium Grid 3 Accent 4" w:uiPriority="69"/>
+    <w:lsdException w:name="Dark List Accent 4" w:uiPriority="70"/>
+    <w:lsdException w:name="Colorful Shading Accent 4" w:uiPriority="71"/>
+    <w:lsdException w:name="Colorful List Accent 4" w:uiPriority="72"/>
+    <w:lsdException w:name="Colorful Grid Accent 4" w:uiPriority="73"/>
+    <w:lsdException w:name="Light Shading Accent 5" w:uiPriority="60"/>
+    <w:lsdException w:name="Light List Accent 5" w:uiPriority="61"/>
+    <w:lsdException w:name="Light Grid Accent 5" w:uiPriority="62"/>
+    <w:lsdException w:name="Medium Shading 1 Accent 5" w:uiPriority="63"/>
+    <w:lsdException w:name="Medium Shading 2 Accent 5" w:uiPriority="64"/>
+    <w:lsdException w:name="Medium List 1 Accent 5" w:uiPriority="65"/>
+    <w:lsdException w:name="Medium List 2 Accent 5" w:uiPriority="66"/>
+    <w:lsdException w:name="Medium Grid 1 Accent 5" w:uiPriority="67"/>
+    <w:lsdException w:name="Medium Grid 2 Accent 5" w:uiPriority="68"/>
+    <w:lsdException w:name="Medium Grid 3 Accent 5" w:uiPriority="69"/>
+    <w:lsdException w:name="Dark List Accent 5" w:uiPriority="70"/>
+    <w:lsdException w:name="Colorful Shading Accent 5" w:uiPriority="71"/>
+    <w:lsdException w:name="Colorful List Accent 5" w:uiPriority="72"/>
+    <w:lsdException w:name="Colorful Grid Accent 5" w:uiPriority="73"/>
+    <w:lsdException w:name="Light Shading Accent 6" w:uiPriority="60"/>
+    <w:lsdException w:name="Light List Accent 6" w:uiPriority="61"/>
+    <w:lsdException w:name="Light Grid Accent 6" w:uiPriority="62"/>
+    <w:lsdException w:name="Medium Shading 1 Accent 6" w:uiPriority="63"/>
+    <w:lsdException w:name="Medium Shading 2 Accent 6" w:uiPriority="64"/>
+    <w:lsdException w:name="Medium List 1 Accent 6" w:uiPriority="65"/>
+    <w:lsdException w:name="Medium List 2 Accent 6" w:uiPriority="66"/>
+    <w:lsdException w:name="Medium Grid 1 Accent 6" w:uiPriority="67"/>
+    <w:lsdException w:name="Medium Grid 2 Accent 6" w:uiPriority="68"/>
+    <w:lsdException w:name="Medium Grid 3 Accent 6" w:uiPriority="69"/>
+    <w:lsdException w:name="Dark List Accent 6" w:uiPriority="70"/>
+    <w:lsdException w:name="Colorful Shading Accent 6" w:uiPriority="71"/>
+    <w:lsdException w:name="Colorful List Accent 6" w:uiPriority="72"/>
+    <w:lsdException w:name="Colorful Grid Accent 6" w:uiPriority="73"/>
+    <w:lsdException w:name="Subtle Emphasis" w:uiPriority="19" w:qFormat="1"/>
+    <w:lsdException w:name="Intense Emphasis" w:uiPriority="21" w:qFormat="1"/>
+    <w:lsdException w:name="Subtle Reference" w:uiPriority="31" w:qFormat="1"/>
+    <w:lsdException w:name="Intense Reference" w:uiPriority="32" w:qFormat="1"/>
+    <w:lsdException w:name="Book Title" w:uiPriority="33" w:qFormat="1"/>
+    <w:lsdException w:name="Bibliography" w:semiHidden="1" w:uiPriority="37" w:unhideWhenUsed="1"/>
+    <w:lsdException w:name="TOC Heading" w:semiHidden="1" w:uiPriority="39" w:unhideWhenUsed="1" w:qFormat="1"/>
+    <w:lsdException w:name="Plain Table 1" w:uiPriority="41"/>
+    <w:lsdException w:name="Plain Table 2" w:uiPriority="42"/>
+    <w:lsdException w:name="Plain Table 3" w:uiPriority="43"/>
+    <w:lsdException w:name="Plain Table 4" w:uiPriority="44"/>
+    <w:lsdException w:name="Plain Table 5" w:uiPriority="45"/>
+    <w:lsdException w:name="Grid Table Light" w:uiPriority="40"/>
+    <w:lsdException w:name="Grid Table 1 Light" w:uiPriority="46"/>
+    <w:lsdException w:name="Grid Table 2" w:uiPriority="47"/>
+    <w:lsdException w:name="Grid Table 3" w:uiPriority="48"/>
+    <w:lsdException w:name="Grid Table 4" w:uiPriority="49"/>
+    <w:lsdException w:name="Grid Table 5 Dark" w:uiPriority="50"/>
+    <w:lsdException w:name="Grid Table 6 Colorful" w:uiPriority="51"/>
+    <w:lsdException w:name="Grid Table 7 Colorful" w:uiPriority="52"/>
+    <w:lsdException w:name="Grid Table 1 Light Accent 1" w:uiPriority="46"/>
+    <w:lsdException w:name="Grid Table 2 Accent 1" w:uiPriority="47"/>
+    <w:lsdException w:name="Grid Table 3 Accent 1" w:uiPriority="48"/>
+    <w:lsdException w:name="Grid Table 4 Accent 1" w:uiPriority="49"/>
+    <w:lsdException w:name="Grid Table 5 Dark Accent 1" w:uiPriority="50"/>
+    <w:lsdException w:name="Grid Table 6 Colorful Accent 1" w:uiPriority="51"/>
+    <w:lsdException w:name="Grid Table 7 Colorful Accent 1" w:uiPriority="52"/>
+    <w:lsdException w:name="Grid Table 1 Light Accent 2" w:uiPriority="46"/>
+    <w:lsdException w:name="Grid Table 2 Accent 2" w:uiPriority="47"/>
+    <w:lsdException w:name="Grid Table 3 Accent 2" w:uiPriority="48"/>
+    <w:lsdException w:name="Grid Table 4 Accent 2" w:uiPriority="49"/>
+    <w:lsdException w:name="Grid Table 5 Dark Accent 2" w:uiPriority="50"/>
+    <w:lsdException w:name="Grid Table 6 Colorful Accent 2" w:uiPriority="51"/>
+    <w:lsdException w:name="Grid Table 7 Colorful Accent 2" w:uiPriority="52"/>
+    <w:lsdException w:name="Grid Table 1 Light Accent 3" w:uiPriority="46"/>
+    <w:lsdException w:name="Grid Table 2 Accent 3" w:uiPriority="47"/>
+    <w:lsdException w:name="Grid Table 3 Accent 3" w:uiPriority="48"/>
+    <w:lsdException w:name="Grid Table 4 Accent 3" w:uiPriority="49"/>
+    <w:lsdException w:name="Grid Table 5 Dark Accent 3" w:uiPriority="50"/>
+    <w:lsdException w:name="Grid Table 6 Colorful Accent 3" w:uiPriority="51"/>
+    <w:lsdException w:name="Grid Table 7 Colorful Accent 3" w:uiPriority="52"/>
+    <w:lsdException w:name="Grid Table 1 Light Accent 4" w:uiPriority="46"/>
+    <w:lsdException w:name="Grid Table 2 Accent 4" w:uiPriority="47"/>
+    <w:lsdException w:name="Grid Table 3 Accent 4" w:uiPriority="48"/>
+    <w:lsdException w:name="Grid Table 4 Accent 4" w:uiPriority="49"/>
+    <w:lsdException w:name="Grid Table 5 Dark Accent 4" w:uiPriority="50"/>
+    <w:lsdException w:name="Grid Table 6 Colorful Accent 4" w:uiPriority="51"/>
+    <w:lsdException w:name="Grid Table 7 Colorful Accent 4" w:uiPriority="52"/>
+    <w:lsdException w:name="Grid Table 1 Light Accent 5" w:uiPriority="46"/>
+    <w:lsdException w:name="Grid Table 2 Accent 5" w:uiPriority="47"/>
+    <w:lsdException w:name="Grid Table 3 Accent 5" w:uiPriority="48"/>
+    <w:lsdException w:name="Grid Table 4 Accent 5" w:uiPriority="49"/>
+    <w:lsdException w:name="Grid Table 5 Dark Accent 5" w:uiPriority="50"/>
+    <w:lsdException w:name="Grid Table 6 Colorful Accent 5" w:uiPriority="51"/>
+    <w:lsdException w:name="Grid Table 7 Colorful Accent 5" w:uiPriority="52"/>
+    <w:lsdException w:name="Grid Table 1 Light Accent 6" w:uiPriority="46"/>
+    <w:lsdException w:name="Grid Table 2 Accent 6" w:uiPriority="47"/>
+    <w:lsdException w:name="Grid Table 3 Accent 6" w:uiPriority="48"/>
+    <w:lsdException w:name="Grid Table 4 Accent 6" w:uiPriority="49"/>
+    <w:lsdException w:name="Grid Table 5 Dark Accent 6" w:uiPriority="50"/>
+    <w:lsdException w:name="Grid Table 6 Colorful Accent 6" w:uiPriority="51"/>
+    <w:lsdException w:name="Grid Table 7 Colorful Accent 6" w:uiPriority="52"/>
+    <w:lsdException w:name="List Table 1 Light" w:uiPriority="46"/>
+    <w:lsdException w:name="List Table 2" w:uiPriority="47"/>
+    <w:lsdException w:name="List Table 3" w:uiPriority="48"/>
+    <w:lsdException w:name="List Table 4" w:uiPriority="49"/>
+    <w:lsdException w:name="List Table 5 Dark" w:uiPriority="50"/>
+    <w:lsdException w:name="List Table 6 Colorful" w:uiPriority="51"/>
+    <w:lsdException w:name="List Table 7 Colorful" w:uiPriority="52"/>
+    <w:lsdException w:name="List Table 1 Light Accent 1" w:uiPriority="46"/>
+    <w:lsdException w:name="List Table 2 Accent 1" w:uiPriority="47"/>
+    <w:lsdException w:name="List Table 3 Accent 1" w:uiPriority="48"/>
+    <w:lsdException w:name="List Table 4 Accent 1" w:uiPriority="49"/>
+    <w:lsdException w:name="List Table 5 Dark Accent 1" w:uiPriority="50"/>
+    <w:lsdException w:name="List Table 6 Colorful Accent 1" w:uiPriority="51"/>
+    <w:lsdException w:name="List Table 7 Colorful Accent 1" w:uiPriority="52"/>
+    <w:lsdException w:name="List Table 1 Light Accent 2" w:uiPriority="46"/>
+    <w:lsdException w:name="List Table 2 Accent 2" w:uiPriority="47"/>
+    <w:lsdException w:name="List Table 3 Accent 2" w:uiPriority="48"/>
+    <w:lsdException w:name="List Table 4 Accent 2" w:uiPriority="49"/>
+    <w:lsdException w:name="List Table 5 Dark Accent 2" w:uiPriority="50"/>
+    <w:lsdException w:name="List Table 6 Colorful Accent 2" w:uiPriority="51"/>
+    <w:lsdException w:name="List Table 7 Colorful Accent 2" w:uiPriority="52"/>
+    <w:lsdException w:name="List Table 1 Light Accent 3" w:uiPriority="46"/>
+    <w:lsdException w:name="List Table 2 Accent 3" w:uiPriority="47"/>
+    <w:lsdException w:name="List Table 3 Accent 3" w:uiPriority="48"/>
+    <w:lsdException w:name="List Table 4 Accent 3" w:uiPriority="49"/>
+    <w:lsdException w:name="List Table 5 Dark Accent 3" w:uiPriority="50"/>
+    <w:lsdException w:name="List Table 6 Colorful Accent 3" w:uiPriority="51"/>
+    <w:lsdException w:name="List Table 7 Colorful Accent 3" w:uiPriority="52"/>
+    <w:lsdException w:name="List Table 1 Light Accent 4" w:uiPriority="46"/>
+    <w:lsdException w:name="List Table 2 Accent 4" w:uiPriority="47"/>
+    <w:lsdException w:name="List Table 3 Accent 4" w:uiPriority="48"/>
+    <w:lsdException w:name="List Table 4 Accent 4" w:uiPriority="49"/>
+    <w:lsdException w:name="List Table 5 Dark Accent 4" w:uiPriority="50"/>
+    <w:lsdException w:name="List Table 6 Colorful Accent 4" w:uiPriority="51"/>
+    <w:lsdException w:name="List Table 7 Colorful Accent 4" w:uiPriority="52"/>
+    <w:lsdException w:name="List Table 1 Light Accent 5" w:uiPriority="46"/>
+    <w:lsdException w:name="List Table 2 Accent 5" w:uiPriority="47"/>
+    <w:lsdException w:name="List Table 3 Accent 5" w:uiPriority="48"/>
+    <w:lsdException w:name="List Table 4 Accent 5" w:uiPriority="49"/>
+    <w:lsdException w:name="List Table 5 Dark Accent 5" w:uiPriority="50"/>
+    <w:lsdException w:name="List Table 6 Colorful Accent 5" w:uiPriority="51"/>
+    <w:lsdException w:name="List Table 7 Colorful Accent 5" w:uiPriority="52"/>
+    <w:lsdException w:name="List Table 1 Light Accent 6" w:uiPriority="46"/>
+    <w:lsdException w:name="List Table 2 Accent 6" w:uiPriority="47"/>
+    <w:lsdException w:name="List Table 3 Accent 6" w:uiPriority="48"/>
+    <w:lsdException w:name="List Table 4 Accent 6" w:uiPriority="49"/>
+    <w:lsdException w:name="List Table 5 Dark Accent 6" w:uiPriority="50"/>
+    <w:lsdException w:name="List Table 6 Colorful Accent 6" w:uiPriority="51"/>
+    <w:lsdException w:name="List Table 7 Colorful Accent 6" w:uiPriority="52"/>
+    <w:lsdException w:name="Mention" w:semiHidden="1" w:unhideWhenUsed="1"/>
+    <w:lsdException w:name="Smart Hyperlink" w:semiHidden="1" w:unhideWhenUsed="1"/>
+    <w:lsdException w:name="Hashtag" w:semiHidden="1" w:unhideWhenUsed="1"/>
+    <w:lsdException w:name="Unresolved Mention" w:semiHidden="1" w:unhideWhenUsed="1"/>
+  </w:latentStyles>
+  <w:style w:type="paragraph" w:default="1" w:styleId="Normal">
+    <w:name w:val="Normal"/>
+    <w:qFormat/>
+  </w:style>
+  <w:style w:type="character" w:default="1" w:styleId="DefaultParagraphFont">
+    <w:name w:val="Default Paragraph Font"/>
+    <w:uiPriority w:val="1"/>
+    <w:semiHidden/>
+    <w:unhideWhenUsed/>
+  </w:style>
+  <w:style w:type="table" w:default="1" w:styleId="TableNormal">
+    <w:name w:val="Normal Table"/>
+    <w:uiPriority w:val="99"/>
+    <w:semiHidden/>
+    <w:unhideWhenUsed/>
+    <w:tblPr>
+      <w:tblInd w:w="0" w:type="dxa"/>
+      <w:tblCellMar>
+        <w:top w:w="0" w:type="dxa"/>
+        <w:left w:w="108" w:type="dxa"/>
+        <w:bottom w:w="0" w:type="dxa"/>
+        <w:right w:w="108" w:type="dxa"/>
+      </w:tblCellMar>
+    </w:tblPr>
+  </w:style>
+  <w:style w:type="numbering" w:default="1" w:styleId="NoList">
+    <w:name w:val="No List"/>
+    <w:uiPriority w:val="99"/>
+    <w:semiHidden/>
+    <w:unhideWhenUsed/>
+  </w:style>
+  <w:style w:type="paragraph" w:customStyle="1" w:styleId="77E6B119B04A4A0DB1302B77E5A94B5C">
+    <w:name w:val="77E6B119B04A4A0DB1302B77E5A94B5C"/>
+    <w:rsid w:val="00E04AB1"/>
+  </w:style>
+  <w:style w:type="paragraph" w:customStyle="1" w:styleId="5C754FA4F21F4D43A8267E8DB4A39789">
+    <w:name w:val="5C754FA4F21F4D43A8267E8DB4A39789"/>
+    <w:rsid w:val="00E04AB1"/>
+  </w:style>
+  <w:style w:type="paragraph" w:customStyle="1" w:styleId="B9E39C36C04E4AB497D055FA643F19AD">
+    <w:name w:val="B9E39C36C04E4AB497D055FA643F19AD"/>
+    <w:rsid w:val="00E04AB1"/>
+  </w:style>
+  <w:style w:type="paragraph" w:customStyle="1" w:styleId="73BFD18BB433448BA3CB4BF7BA1F61AC">
+    <w:name w:val="73BFD18BB433448BA3CB4BF7BA1F61AC"/>
+    <w:rsid w:val="00E04AB1"/>
+  </w:style>
+  <w:style w:type="paragraph" w:customStyle="1" w:styleId="BCF5D822D7CF4C3DA40AB143D8D37077">
+    <w:name w:val="BCF5D822D7CF4C3DA40AB143D8D37077"/>
+    <w:rsid w:val="00E04AB1"/>
+  </w:style>
+</w:styles>
+</file>
+
+<file path=word/glossary/webSettings.xml><?xml version="1.0" encoding="utf-8"?>
+<w:webSettings xmlns:mc="http://schemas.openxmlformats.org/markup-compatibility/2006" xmlns:r="http://schemas.openxmlformats.org/officeDocument/2006/relationships" xmlns:w="http://schemas.openxmlformats.org/wordprocessingml/2006/main" xmlns:w14="http://schemas.microsoft.com/office/word/2010/wordml" xmlns:w15="http://schemas.microsoft.com/office/word/2012/wordml" xmlns:w16cid="http://schemas.microsoft.com/office/word/2016/wordml/cid" xmlns:w16se="http://schemas.microsoft.com/office/word/2015/wordml/symex" mc:Ignorable="w14 w15 w16se w16cid">
+  <w:optimizeForBrowser/>
+  <w:allowPNG/>
+</w:webSettings>
 </file>
 
 <file path=word/theme/theme1.xml><?xml version="1.0" encoding="utf-8"?>
@@ -2797,4 +4224,23 @@
     </a:ext>
   </a:extLst>
 </a:theme>
+</file>
+
+<file path=customXml/item1.xml><?xml version="1.0" encoding="utf-8"?>
+<CoverPageProperties xmlns="http://schemas.microsoft.com/office/2006/coverPageProps">
+  <PublishDate>2020-03-02T00:00:00</PublishDate>
+  <Abstract/>
+  <CompanyAddress/>
+  <CompanyPhone/>
+  <CompanyFax/>
+  <CompanyEmail/>
+</CoverPageProperties>
+</file>
+
+<file path=customXml/itemProps1.xml><?xml version="1.0" encoding="utf-8"?>
+<ds:datastoreItem xmlns:ds="http://schemas.openxmlformats.org/officeDocument/2006/customXml" ds:itemID="{55AF091B-3C7A-41E3-B477-F2FDAA23CFDA}">
+  <ds:schemaRefs>
+    <ds:schemaRef ds:uri="http://schemas.microsoft.com/office/2006/coverPageProps"/>
+  </ds:schemaRefs>
+</ds:datastoreItem>
 </file>
</xml_diff>